<commit_message>
servicek külön osztályokba szervezve
</commit_message>
<xml_diff>
--- a/KiwiClub webalkalmazás.docx
+++ b/KiwiClub webalkalmazás.docx
@@ -132,13 +132,8 @@
           <w:numId w:val="1"/>
         </w:numPr>
       </w:pPr>
-      <w:proofErr w:type="spellStart"/>
-      <w:r>
-        <w:t>User</w:t>
-      </w:r>
-      <w:proofErr w:type="spellEnd"/>
-      <w:r>
-        <w:t xml:space="preserve"> osztály</w:t>
+      <w:r>
+        <w:t>User osztály</w:t>
       </w:r>
     </w:p>
     <w:p>
@@ -300,35 +295,19 @@
         </w:numPr>
       </w:pPr>
       <w:r>
-        <w:t>+</w:t>
-      </w:r>
-      <w:proofErr w:type="spellStart"/>
-      <w:r>
-        <w:t>User</w:t>
-      </w:r>
-      <w:proofErr w:type="spellEnd"/>
-      <w:r>
-        <w:t>()</w:t>
-      </w:r>
-    </w:p>
-    <w:p>
-      <w:pPr>
-        <w:pStyle w:val="Listaszerbekezds"/>
-        <w:numPr>
-          <w:ilvl w:val="2"/>
-          <w:numId w:val="1"/>
-        </w:numPr>
-      </w:pPr>
-      <w:r>
-        <w:t>+</w:t>
-      </w:r>
-      <w:proofErr w:type="spellStart"/>
-      <w:r>
-        <w:t>User</w:t>
-      </w:r>
-      <w:proofErr w:type="spellEnd"/>
-      <w:r>
-        <w:t>(</w:t>
+        <w:t>+User()</w:t>
+      </w:r>
+    </w:p>
+    <w:p>
+      <w:pPr>
+        <w:pStyle w:val="Listaszerbekezds"/>
+        <w:numPr>
+          <w:ilvl w:val="2"/>
+          <w:numId w:val="1"/>
+        </w:numPr>
+      </w:pPr>
+      <w:r>
+        <w:t>+User(</w:t>
       </w:r>
       <w:proofErr w:type="spellStart"/>
       <w:r>
@@ -3167,15 +3146,6 @@
       </w:r>
     </w:p>
     <w:p>
-      <w:pPr>
-        <w:rPr>
-          <w:b/>
-          <w:bCs/>
-        </w:rPr>
-      </w:pPr>
-      <w:r>
-        <w:t xml:space="preserve"> </w:t>
-      </w:r>
       <w:r>
         <w:rPr>
           <w:b/>
@@ -3184,7 +3154,38 @@
         <w:t>Service osztályok:</w:t>
       </w:r>
     </w:p>
-    <w:p/>
+    <w:p>
+      <w:pPr>
+        <w:rPr>
+          <w:b/>
+          <w:bCs/>
+        </w:rPr>
+      </w:pPr>
+      <w:proofErr w:type="spellStart"/>
+      <w:r>
+        <w:rPr>
+          <w:b/>
+          <w:bCs/>
+        </w:rPr>
+        <w:t>Persistence</w:t>
+      </w:r>
+      <w:proofErr w:type="spellEnd"/>
+      <w:r>
+        <w:rPr>
+          <w:b/>
+          <w:bCs/>
+        </w:rPr>
+        <w:t xml:space="preserve"> réteg: </w:t>
+      </w:r>
+    </w:p>
+    <w:p>
+      <w:pPr>
+        <w:rPr>
+          <w:b/>
+          <w:bCs/>
+        </w:rPr>
+      </w:pPr>
+    </w:p>
     <w:p/>
     <w:p/>
     <w:p>

</xml_diff>

<commit_message>
Domain javítva a dokuemntumban, wireframek beillesztve, képek cserélve, amik png-k voltak
</commit_message>
<xml_diff>
--- a/KiwiClub webalkalmazás.docx
+++ b/KiwiClub webalkalmazás.docx
@@ -12,6 +12,7 @@
           <w:szCs w:val="48"/>
         </w:rPr>
       </w:pPr>
+      <w:proofErr w:type="spellStart"/>
       <w:r>
         <w:rPr>
           <w:b/>
@@ -19,7 +20,17 @@
           <w:sz w:val="48"/>
           <w:szCs w:val="48"/>
         </w:rPr>
-        <w:t>KiwiClub webalkalmazás</w:t>
+        <w:t>KiwiClub</w:t>
+      </w:r>
+      <w:proofErr w:type="spellEnd"/>
+      <w:r>
+        <w:rPr>
+          <w:b/>
+          <w:bCs/>
+          <w:sz w:val="48"/>
+          <w:szCs w:val="48"/>
+        </w:rPr>
+        <w:t xml:space="preserve"> webalkalmazás</w:t>
       </w:r>
     </w:p>
     <w:p>
@@ -640,8 +651,13 @@
       </w:pPr>
       <w:bookmarkStart w:id="2" w:name="_Ref118656408"/>
       <w:bookmarkStart w:id="3" w:name="_Toc118656902"/>
-      <w:r>
-        <w:t>Domain osztályok:</w:t>
+      <w:proofErr w:type="spellStart"/>
+      <w:r>
+        <w:t>Domain</w:t>
+      </w:r>
+      <w:proofErr w:type="spellEnd"/>
+      <w:r>
+        <w:t xml:space="preserve"> osztályok:</w:t>
       </w:r>
       <w:bookmarkEnd w:id="2"/>
       <w:bookmarkEnd w:id="3"/>
@@ -652,10 +668,10 @@
           <w:noProof/>
         </w:rPr>
         <w:drawing>
-          <wp:inline distT="0" distB="0" distL="0" distR="0" wp14:anchorId="4A6C70C3" wp14:editId="52ABDBCD">
-            <wp:extent cx="5760720" cy="3063875"/>
-            <wp:effectExtent l="0" t="0" r="0" b="3175"/>
-            <wp:docPr id="2" name="Kép 2"/>
+          <wp:inline distT="0" distB="0" distL="0" distR="0" wp14:anchorId="2EB435FC" wp14:editId="62EF6996">
+            <wp:extent cx="5760720" cy="3053080"/>
+            <wp:effectExtent l="0" t="0" r="0" b="0"/>
+            <wp:docPr id="3" name="Kép 3"/>
             <wp:cNvGraphicFramePr>
               <a:graphicFrameLocks xmlns:a="http://schemas.openxmlformats.org/drawingml/2006/main" noChangeAspect="1"/>
             </wp:cNvGraphicFramePr>
@@ -663,7 +679,7 @@
               <a:graphicData uri="http://schemas.openxmlformats.org/drawingml/2006/picture">
                 <pic:pic xmlns:pic="http://schemas.openxmlformats.org/drawingml/2006/picture">
                   <pic:nvPicPr>
-                    <pic:cNvPr id="2" name="Kép 2"/>
+                    <pic:cNvPr id="3" name="Kép 3"/>
                     <pic:cNvPicPr/>
                   </pic:nvPicPr>
                   <pic:blipFill>
@@ -681,7 +697,7 @@
                   <pic:spPr>
                     <a:xfrm>
                       <a:off x="0" y="0"/>
-                      <a:ext cx="5760720" cy="3063875"/>
+                      <a:ext cx="5760720" cy="3053080"/>
                     </a:xfrm>
                     <a:prstGeom prst="rect">
                       <a:avLst/>
@@ -702,20 +718,41 @@
           <w:numId w:val="1"/>
         </w:numPr>
       </w:pPr>
-      <w:r>
-        <w:t>User osztály</w:t>
-      </w:r>
-    </w:p>
-    <w:p>
-      <w:pPr>
-        <w:pStyle w:val="Listaszerbekezds"/>
-        <w:numPr>
-          <w:ilvl w:val="1"/>
-          <w:numId w:val="1"/>
-        </w:numPr>
-      </w:pPr>
-      <w:r>
-        <w:t>absztrakt osztály, amelyből az Admin, és a Player osztályok származnak</w:t>
+      <w:proofErr w:type="spellStart"/>
+      <w:r>
+        <w:t>User</w:t>
+      </w:r>
+      <w:proofErr w:type="spellEnd"/>
+      <w:r>
+        <w:t xml:space="preserve"> osztály</w:t>
+      </w:r>
+    </w:p>
+    <w:p>
+      <w:pPr>
+        <w:pStyle w:val="Listaszerbekezds"/>
+        <w:numPr>
+          <w:ilvl w:val="1"/>
+          <w:numId w:val="1"/>
+        </w:numPr>
+      </w:pPr>
+      <w:r>
+        <w:t xml:space="preserve">absztrakt osztály, amelyből az </w:t>
+      </w:r>
+      <w:proofErr w:type="spellStart"/>
+      <w:r>
+        <w:t>Admin</w:t>
+      </w:r>
+      <w:proofErr w:type="spellEnd"/>
+      <w:r>
+        <w:t xml:space="preserve">, és a </w:t>
+      </w:r>
+      <w:proofErr w:type="spellStart"/>
+      <w:r>
+        <w:t>Player</w:t>
+      </w:r>
+      <w:proofErr w:type="spellEnd"/>
+      <w:r>
+        <w:t xml:space="preserve"> osztályok származnak</w:t>
       </w:r>
     </w:p>
     <w:p>
@@ -751,8 +788,13 @@
         </w:numPr>
       </w:pPr>
       <w:r>
-        <w:t>#password: a felhasználó jelszava</w:t>
-      </w:r>
+        <w:t xml:space="preserve">#password: a felhasználó </w:t>
+      </w:r>
+      <w:proofErr w:type="spellStart"/>
+      <w:r>
+        <w:t>jelszava</w:t>
+      </w:r>
+      <w:proofErr w:type="spellEnd"/>
     </w:p>
     <w:p>
       <w:pPr>
@@ -787,23 +829,48 @@
         </w:numPr>
       </w:pPr>
       <w:r>
-        <w:t>+isAdmin(): absztrakt metódus, amelyet az alosztályok felülírnak</w:t>
-      </w:r>
-      <w:r>
-        <w:t>, alapértéke false</w:t>
-      </w:r>
-    </w:p>
-    <w:p>
-      <w:pPr>
-        <w:pStyle w:val="Listaszerbekezds"/>
-        <w:numPr>
-          <w:ilvl w:val="2"/>
-          <w:numId w:val="1"/>
-        </w:numPr>
-      </w:pPr>
-      <w:r>
-        <w:t>minden mezőhöz setter,getter</w:t>
-      </w:r>
+        <w:t>+</w:t>
+      </w:r>
+      <w:proofErr w:type="spellStart"/>
+      <w:proofErr w:type="gramStart"/>
+      <w:r>
+        <w:t>isAdmin</w:t>
+      </w:r>
+      <w:proofErr w:type="spellEnd"/>
+      <w:r>
+        <w:t>(</w:t>
+      </w:r>
+      <w:proofErr w:type="gramEnd"/>
+      <w:r>
+        <w:t>): absztrakt metódus, amelyet az alosztályok felülírnak</w:t>
+      </w:r>
+      <w:r>
+        <w:t xml:space="preserve">, alapértéke </w:t>
+      </w:r>
+      <w:proofErr w:type="spellStart"/>
+      <w:r>
+        <w:t>false</w:t>
+      </w:r>
+      <w:proofErr w:type="spellEnd"/>
+    </w:p>
+    <w:p>
+      <w:pPr>
+        <w:pStyle w:val="Listaszerbekezds"/>
+        <w:numPr>
+          <w:ilvl w:val="2"/>
+          <w:numId w:val="1"/>
+        </w:numPr>
+      </w:pPr>
+      <w:r>
+        <w:t xml:space="preserve">minden mezőhöz </w:t>
+      </w:r>
+      <w:proofErr w:type="spellStart"/>
+      <w:proofErr w:type="gramStart"/>
+      <w:r>
+        <w:t>setter,getter</w:t>
+      </w:r>
+      <w:proofErr w:type="spellEnd"/>
+      <w:proofErr w:type="gramEnd"/>
     </w:p>
     <w:p>
       <w:pPr>
@@ -826,23 +893,18 @@
         </w:numPr>
       </w:pPr>
       <w:r>
-        <w:t>+User()</w:t>
-      </w:r>
-    </w:p>
-    <w:p>
-      <w:pPr>
-        <w:pStyle w:val="Listaszerbekezds"/>
-        <w:numPr>
-          <w:ilvl w:val="2"/>
-          <w:numId w:val="1"/>
-        </w:numPr>
-      </w:pPr>
-      <w:r>
-        <w:t>+User(name: String, password: String</w:t>
-      </w:r>
-      <w:r>
-        <w:t>, uId: int</w:t>
-      </w:r>
+        <w:t>+</w:t>
+      </w:r>
+      <w:proofErr w:type="spellStart"/>
+      <w:proofErr w:type="gramStart"/>
+      <w:r>
+        <w:t>User</w:t>
+      </w:r>
+      <w:proofErr w:type="spellEnd"/>
+      <w:r>
+        <w:t>(</w:t>
+      </w:r>
+      <w:proofErr w:type="gramEnd"/>
       <w:r>
         <w:t>)</w:t>
       </w:r>
@@ -851,24 +913,102 @@
       <w:pPr>
         <w:pStyle w:val="Listaszerbekezds"/>
         <w:numPr>
+          <w:ilvl w:val="2"/>
+          <w:numId w:val="1"/>
+        </w:numPr>
+      </w:pPr>
+      <w:r>
+        <w:t>+</w:t>
+      </w:r>
+      <w:proofErr w:type="spellStart"/>
+      <w:proofErr w:type="gramStart"/>
+      <w:r>
+        <w:t>User</w:t>
+      </w:r>
+      <w:proofErr w:type="spellEnd"/>
+      <w:r>
+        <w:t>(</w:t>
+      </w:r>
+      <w:proofErr w:type="spellStart"/>
+      <w:proofErr w:type="gramEnd"/>
+      <w:r>
+        <w:t>name</w:t>
+      </w:r>
+      <w:proofErr w:type="spellEnd"/>
+      <w:r>
+        <w:t xml:space="preserve">: </w:t>
+      </w:r>
+      <w:proofErr w:type="spellStart"/>
+      <w:r>
+        <w:t>String</w:t>
+      </w:r>
+      <w:proofErr w:type="spellEnd"/>
+      <w:r>
+        <w:t xml:space="preserve">, </w:t>
+      </w:r>
+      <w:proofErr w:type="spellStart"/>
+      <w:r>
+        <w:t>password</w:t>
+      </w:r>
+      <w:proofErr w:type="spellEnd"/>
+      <w:r>
+        <w:t xml:space="preserve">: </w:t>
+      </w:r>
+      <w:proofErr w:type="spellStart"/>
+      <w:r>
+        <w:t>String</w:t>
+      </w:r>
+      <w:proofErr w:type="spellEnd"/>
+      <w:r>
+        <w:t xml:space="preserve">, </w:t>
+      </w:r>
+      <w:proofErr w:type="spellStart"/>
+      <w:r>
+        <w:t>uId</w:t>
+      </w:r>
+      <w:proofErr w:type="spellEnd"/>
+      <w:r>
+        <w:t>: int</w:t>
+      </w:r>
+      <w:r>
+        <w:t>)</w:t>
+      </w:r>
+    </w:p>
+    <w:p>
+      <w:pPr>
+        <w:pStyle w:val="Listaszerbekezds"/>
+        <w:numPr>
           <w:ilvl w:val="0"/>
           <w:numId w:val="1"/>
         </w:numPr>
       </w:pPr>
-      <w:r>
-        <w:t>Admin osztály</w:t>
-      </w:r>
-    </w:p>
-    <w:p>
-      <w:pPr>
-        <w:pStyle w:val="Listaszerbekezds"/>
-        <w:numPr>
-          <w:ilvl w:val="1"/>
-          <w:numId w:val="1"/>
-        </w:numPr>
-      </w:pPr>
-      <w:r>
-        <w:t xml:space="preserve">Az Admin service-t használja, </w:t>
+      <w:proofErr w:type="spellStart"/>
+      <w:r>
+        <w:t>Admin</w:t>
+      </w:r>
+      <w:proofErr w:type="spellEnd"/>
+      <w:r>
+        <w:t xml:space="preserve"> osztály</w:t>
+      </w:r>
+    </w:p>
+    <w:p>
+      <w:pPr>
+        <w:pStyle w:val="Listaszerbekezds"/>
+        <w:numPr>
+          <w:ilvl w:val="1"/>
+          <w:numId w:val="1"/>
+        </w:numPr>
+      </w:pPr>
+      <w:r>
+        <w:t xml:space="preserve">Az </w:t>
+      </w:r>
+      <w:proofErr w:type="spellStart"/>
+      <w:r>
+        <w:t>Admin</w:t>
+      </w:r>
+      <w:proofErr w:type="spellEnd"/>
+      <w:r>
+        <w:t xml:space="preserve"> service-t használja, </w:t>
       </w:r>
       <w:r>
         <w:t>szerkeszteni tudja az oldalt</w:t>
@@ -895,8 +1035,26 @@
         </w:numPr>
       </w:pPr>
       <w:r>
-        <w:t>+isAdmin() : visszatérési értéke true</w:t>
-      </w:r>
+        <w:t>+</w:t>
+      </w:r>
+      <w:proofErr w:type="spellStart"/>
+      <w:proofErr w:type="gramStart"/>
+      <w:r>
+        <w:t>isAdmin</w:t>
+      </w:r>
+      <w:proofErr w:type="spellEnd"/>
+      <w:r>
+        <w:t>(</w:t>
+      </w:r>
+      <w:proofErr w:type="gramEnd"/>
+      <w:r>
+        <w:t xml:space="preserve">) : visszatérési értéke </w:t>
+      </w:r>
+      <w:proofErr w:type="spellStart"/>
+      <w:r>
+        <w:t>true</w:t>
+      </w:r>
+      <w:proofErr w:type="spellEnd"/>
     </w:p>
     <w:p>
       <w:pPr>
@@ -919,7 +1077,20 @@
         </w:numPr>
       </w:pPr>
       <w:r>
-        <w:t>+Admin()</w:t>
+        <w:t>+</w:t>
+      </w:r>
+      <w:proofErr w:type="spellStart"/>
+      <w:proofErr w:type="gramStart"/>
+      <w:r>
+        <w:t>Admin</w:t>
+      </w:r>
+      <w:proofErr w:type="spellEnd"/>
+      <w:r>
+        <w:t>(</w:t>
+      </w:r>
+      <w:proofErr w:type="gramEnd"/>
+      <w:r>
+        <w:t>)</w:t>
       </w:r>
     </w:p>
     <w:p>
@@ -930,8 +1101,13 @@
           <w:numId w:val="1"/>
         </w:numPr>
       </w:pPr>
-      <w:r>
-        <w:t>Player osztály</w:t>
+      <w:proofErr w:type="spellStart"/>
+      <w:r>
+        <w:t>Player</w:t>
+      </w:r>
+      <w:proofErr w:type="spellEnd"/>
+      <w:r>
+        <w:t xml:space="preserve"> osztály</w:t>
       </w:r>
     </w:p>
     <w:p>
@@ -945,9 +1121,11 @@
       <w:r>
         <w:t xml:space="preserve">A </w:t>
       </w:r>
+      <w:proofErr w:type="spellStart"/>
       <w:r>
         <w:t>Player</w:t>
       </w:r>
+      <w:proofErr w:type="spellEnd"/>
       <w:r>
         <w:t xml:space="preserve"> service-t használja, </w:t>
       </w:r>
@@ -976,7 +1154,15 @@
         </w:numPr>
       </w:pPr>
       <w:r>
-        <w:t xml:space="preserve">-kiwi: </w:t>
+        <w:t>-</w:t>
+      </w:r>
+      <w:proofErr w:type="spellStart"/>
+      <w:r>
+        <w:t>kiwi</w:t>
+      </w:r>
+      <w:proofErr w:type="spellEnd"/>
+      <w:r>
+        <w:t xml:space="preserve">: </w:t>
       </w:r>
       <w:r>
         <w:t xml:space="preserve">A játékos </w:t>
@@ -997,8 +1183,13 @@
         </w:numPr>
       </w:pPr>
       <w:r>
-        <w:t>-friendsList</w:t>
-      </w:r>
+        <w:t>-</w:t>
+      </w:r>
+      <w:proofErr w:type="spellStart"/>
+      <w:r>
+        <w:t>friendsList</w:t>
+      </w:r>
+      <w:proofErr w:type="spellEnd"/>
       <w:r>
         <w:t xml:space="preserve">: </w:t>
       </w:r>
@@ -1016,8 +1207,13 @@
       </w:pPr>
       <w:r>
         <w:lastRenderedPageBreak/>
-        <w:t>-money</w:t>
-      </w:r>
+        <w:t>-</w:t>
+      </w:r>
+      <w:proofErr w:type="spellStart"/>
+      <w:r>
+        <w:t>money</w:t>
+      </w:r>
+      <w:proofErr w:type="spellEnd"/>
       <w:r>
         <w:t xml:space="preserve">: </w:t>
       </w:r>
@@ -1046,8 +1242,15 @@
         </w:numPr>
       </w:pPr>
       <w:r>
-        <w:t>minden mezőhöz setter,getter</w:t>
-      </w:r>
+        <w:t xml:space="preserve">minden mezőhöz </w:t>
+      </w:r>
+      <w:proofErr w:type="spellStart"/>
+      <w:proofErr w:type="gramStart"/>
+      <w:r>
+        <w:t>setter,getter</w:t>
+      </w:r>
+      <w:proofErr w:type="spellEnd"/>
+      <w:proofErr w:type="gramEnd"/>
     </w:p>
     <w:p>
       <w:pPr>
@@ -1070,23 +1273,18 @@
         </w:numPr>
       </w:pPr>
       <w:r>
-        <w:t>+Player()</w:t>
-      </w:r>
-    </w:p>
-    <w:p>
-      <w:pPr>
-        <w:pStyle w:val="Listaszerbekezds"/>
-        <w:numPr>
-          <w:ilvl w:val="2"/>
-          <w:numId w:val="1"/>
-        </w:numPr>
-      </w:pPr>
-      <w:r>
-        <w:t>+Player(</w:t>
-      </w:r>
-      <w:r>
-        <w:t>kiwi: Kiwi, money: KiwiCoin</w:t>
-      </w:r>
+        <w:t>+</w:t>
+      </w:r>
+      <w:proofErr w:type="spellStart"/>
+      <w:proofErr w:type="gramStart"/>
+      <w:r>
+        <w:t>Player</w:t>
+      </w:r>
+      <w:proofErr w:type="spellEnd"/>
+      <w:r>
+        <w:t>(</w:t>
+      </w:r>
+      <w:proofErr w:type="gramEnd"/>
       <w:r>
         <w:t>)</w:t>
       </w:r>
@@ -1095,25 +1293,89 @@
       <w:pPr>
         <w:pStyle w:val="Listaszerbekezds"/>
         <w:numPr>
+          <w:ilvl w:val="2"/>
+          <w:numId w:val="1"/>
+        </w:numPr>
+      </w:pPr>
+      <w:r>
+        <w:t>+</w:t>
+      </w:r>
+      <w:proofErr w:type="spellStart"/>
+      <w:proofErr w:type="gramStart"/>
+      <w:r>
+        <w:t>Player</w:t>
+      </w:r>
+      <w:proofErr w:type="spellEnd"/>
+      <w:r>
+        <w:t>(</w:t>
+      </w:r>
+      <w:proofErr w:type="spellStart"/>
+      <w:proofErr w:type="gramEnd"/>
+      <w:r>
+        <w:t>kiwi</w:t>
+      </w:r>
+      <w:proofErr w:type="spellEnd"/>
+      <w:r>
+        <w:t xml:space="preserve">: </w:t>
+      </w:r>
+      <w:proofErr w:type="spellStart"/>
+      <w:r>
+        <w:t>Kiwi</w:t>
+      </w:r>
+      <w:proofErr w:type="spellEnd"/>
+      <w:r>
+        <w:t xml:space="preserve">, </w:t>
+      </w:r>
+      <w:proofErr w:type="spellStart"/>
+      <w:r>
+        <w:t>money</w:t>
+      </w:r>
+      <w:proofErr w:type="spellEnd"/>
+      <w:r>
+        <w:t xml:space="preserve">: </w:t>
+      </w:r>
+      <w:proofErr w:type="spellStart"/>
+      <w:r>
+        <w:t>KiwiCoin</w:t>
+      </w:r>
+      <w:proofErr w:type="spellEnd"/>
+      <w:r>
+        <w:t>)</w:t>
+      </w:r>
+    </w:p>
+    <w:p>
+      <w:pPr>
+        <w:pStyle w:val="Listaszerbekezds"/>
+        <w:numPr>
           <w:ilvl w:val="0"/>
           <w:numId w:val="1"/>
         </w:numPr>
       </w:pPr>
-      <w:r>
-        <w:t>Kiwi osztály</w:t>
-      </w:r>
-    </w:p>
-    <w:p>
-      <w:pPr>
-        <w:pStyle w:val="Listaszerbekezds"/>
-        <w:numPr>
-          <w:ilvl w:val="1"/>
-          <w:numId w:val="1"/>
-        </w:numPr>
-      </w:pPr>
-      <w:r>
-        <w:t>A játékos kiwije</w:t>
-      </w:r>
+      <w:proofErr w:type="spellStart"/>
+      <w:r>
+        <w:t>Kiwi</w:t>
+      </w:r>
+      <w:proofErr w:type="spellEnd"/>
+      <w:r>
+        <w:t xml:space="preserve"> osztály</w:t>
+      </w:r>
+    </w:p>
+    <w:p>
+      <w:pPr>
+        <w:pStyle w:val="Listaszerbekezds"/>
+        <w:numPr>
+          <w:ilvl w:val="1"/>
+          <w:numId w:val="1"/>
+        </w:numPr>
+      </w:pPr>
+      <w:r>
+        <w:t xml:space="preserve">A játékos </w:t>
+      </w:r>
+      <w:proofErr w:type="spellStart"/>
+      <w:r>
+        <w:t>kiwije</w:t>
+      </w:r>
+      <w:proofErr w:type="spellEnd"/>
     </w:p>
     <w:p>
       <w:pPr>
@@ -1136,44 +1398,84 @@
         </w:numPr>
       </w:pPr>
       <w:r>
-        <w:t>-trickList: A kiwi megtanult trükkjeit tartalmazó lista</w:t>
-      </w:r>
-    </w:p>
-    <w:p>
-      <w:pPr>
-        <w:pStyle w:val="Listaszerbekezds"/>
-        <w:numPr>
-          <w:ilvl w:val="2"/>
-          <w:numId w:val="1"/>
-        </w:numPr>
-      </w:pPr>
-      <w:r>
-        <w:t>-name: A kiwi neve</w:t>
-      </w:r>
-    </w:p>
-    <w:p>
-      <w:pPr>
-        <w:pStyle w:val="Listaszerbekezds"/>
-        <w:numPr>
-          <w:ilvl w:val="2"/>
-          <w:numId w:val="1"/>
-        </w:numPr>
-      </w:pPr>
-      <w:r>
-        <w:t>-sex: A kiwi neme</w:t>
-      </w:r>
-    </w:p>
-    <w:p>
-      <w:pPr>
-        <w:pStyle w:val="Listaszerbekezds"/>
-        <w:numPr>
-          <w:ilvl w:val="2"/>
-          <w:numId w:val="1"/>
-        </w:numPr>
-      </w:pPr>
-      <w:r>
         <w:t>-</w:t>
       </w:r>
+      <w:proofErr w:type="spellStart"/>
+      <w:r>
+        <w:t>trickList</w:t>
+      </w:r>
+      <w:proofErr w:type="spellEnd"/>
+      <w:r>
+        <w:t xml:space="preserve">: A </w:t>
+      </w:r>
+      <w:proofErr w:type="spellStart"/>
+      <w:r>
+        <w:t>kiwi</w:t>
+      </w:r>
+      <w:proofErr w:type="spellEnd"/>
+      <w:r>
+        <w:t xml:space="preserve"> megtanult trükkjeit tartalmazó lista</w:t>
+      </w:r>
+    </w:p>
+    <w:p>
+      <w:pPr>
+        <w:pStyle w:val="Listaszerbekezds"/>
+        <w:numPr>
+          <w:ilvl w:val="2"/>
+          <w:numId w:val="1"/>
+        </w:numPr>
+      </w:pPr>
+      <w:r>
+        <w:t>-</w:t>
+      </w:r>
+      <w:proofErr w:type="spellStart"/>
+      <w:r>
+        <w:t>name</w:t>
+      </w:r>
+      <w:proofErr w:type="spellEnd"/>
+      <w:r>
+        <w:t xml:space="preserve">: A </w:t>
+      </w:r>
+      <w:proofErr w:type="spellStart"/>
+      <w:r>
+        <w:t>kiwi</w:t>
+      </w:r>
+      <w:proofErr w:type="spellEnd"/>
+      <w:r>
+        <w:t xml:space="preserve"> neve</w:t>
+      </w:r>
+    </w:p>
+    <w:p>
+      <w:pPr>
+        <w:pStyle w:val="Listaszerbekezds"/>
+        <w:numPr>
+          <w:ilvl w:val="2"/>
+          <w:numId w:val="1"/>
+        </w:numPr>
+      </w:pPr>
+      <w:r>
+        <w:t xml:space="preserve">-sex: A </w:t>
+      </w:r>
+      <w:proofErr w:type="spellStart"/>
+      <w:r>
+        <w:t>kiwi</w:t>
+      </w:r>
+      <w:proofErr w:type="spellEnd"/>
+      <w:r>
+        <w:t xml:space="preserve"> neme</w:t>
+      </w:r>
+    </w:p>
+    <w:p>
+      <w:pPr>
+        <w:pStyle w:val="Listaszerbekezds"/>
+        <w:numPr>
+          <w:ilvl w:val="2"/>
+          <w:numId w:val="1"/>
+        </w:numPr>
+      </w:pPr>
+      <w:r>
+        <w:t>-</w:t>
+      </w:r>
       <w:r>
         <w:t>species</w:t>
       </w:r>
@@ -1181,7 +1483,15 @@
         <w:t>:</w:t>
       </w:r>
       <w:r>
-        <w:t xml:space="preserve"> A kiwi fajtája</w:t>
+        <w:t xml:space="preserve"> A </w:t>
+      </w:r>
+      <w:proofErr w:type="spellStart"/>
+      <w:r>
+        <w:t>kiwi</w:t>
+      </w:r>
+      <w:proofErr w:type="spellEnd"/>
+      <w:r>
+        <w:t xml:space="preserve"> fajtája</w:t>
       </w:r>
       <w:r>
         <w:t xml:space="preserve"> </w:t>
@@ -1196,10 +1506,23 @@
         </w:numPr>
       </w:pPr>
       <w:r>
-        <w:t>-weight</w:t>
-      </w:r>
-      <w:r>
-        <w:t xml:space="preserve">: A kiwi súlya, </w:t>
+        <w:t>-</w:t>
+      </w:r>
+      <w:proofErr w:type="spellStart"/>
+      <w:r>
+        <w:t>weight</w:t>
+      </w:r>
+      <w:proofErr w:type="spellEnd"/>
+      <w:r>
+        <w:t xml:space="preserve">: A </w:t>
+      </w:r>
+      <w:proofErr w:type="spellStart"/>
+      <w:r>
+        <w:t>kiwi</w:t>
+      </w:r>
+      <w:proofErr w:type="spellEnd"/>
+      <w:r>
+        <w:t xml:space="preserve"> súlya, </w:t>
       </w:r>
       <w:r>
         <w:t>amely a tápláltságtól függ</w:t>
@@ -1214,10 +1537,31 @@
         </w:numPr>
       </w:pPr>
       <w:r>
-        <w:t>-mood</w:t>
-      </w:r>
-      <w:r>
-        <w:t>: A kiwi hangulata, amely a tápláltságtól, és</w:t>
+        <w:t>-</w:t>
+      </w:r>
+      <w:proofErr w:type="spellStart"/>
+      <w:r>
+        <w:t>mood</w:t>
+      </w:r>
+      <w:proofErr w:type="spellEnd"/>
+      <w:r>
+        <w:t xml:space="preserve">: A </w:t>
+      </w:r>
+      <w:proofErr w:type="spellStart"/>
+      <w:r>
+        <w:t>kiwi</w:t>
+      </w:r>
+      <w:proofErr w:type="spellEnd"/>
+      <w:r>
+        <w:t xml:space="preserve"> hangulata, amely </w:t>
+      </w:r>
+      <w:proofErr w:type="gramStart"/>
+      <w:r>
+        <w:t>a tápláltságtól,</w:t>
+      </w:r>
+      <w:proofErr w:type="gramEnd"/>
+      <w:r>
+        <w:t xml:space="preserve"> és</w:t>
       </w:r>
       <w:r>
         <w:t xml:space="preserve"> a</w:t>
@@ -1241,31 +1585,67 @@
         </w:numPr>
       </w:pPr>
       <w:r>
-        <w:t>-alive: A kiwi életben van-e</w:t>
-      </w:r>
-    </w:p>
-    <w:p>
-      <w:pPr>
-        <w:pStyle w:val="Listaszerbekezds"/>
-        <w:numPr>
-          <w:ilvl w:val="2"/>
-          <w:numId w:val="1"/>
-        </w:numPr>
-      </w:pPr>
-      <w:r>
-        <w:t>-kiwiId: A kiwi egyedi azonosítója</w:t>
-      </w:r>
-    </w:p>
-    <w:p>
-      <w:pPr>
-        <w:pStyle w:val="Listaszerbekezds"/>
-        <w:numPr>
-          <w:ilvl w:val="2"/>
-          <w:numId w:val="1"/>
-        </w:numPr>
-      </w:pPr>
-      <w:r>
-        <w:t>-last</w:t>
+        <w:t>-</w:t>
+      </w:r>
+      <w:proofErr w:type="spellStart"/>
+      <w:r>
+        <w:t>alive</w:t>
+      </w:r>
+      <w:proofErr w:type="spellEnd"/>
+      <w:r>
+        <w:t xml:space="preserve">: A </w:t>
+      </w:r>
+      <w:proofErr w:type="spellStart"/>
+      <w:r>
+        <w:t>kiwi</w:t>
+      </w:r>
+      <w:proofErr w:type="spellEnd"/>
+      <w:r>
+        <w:t xml:space="preserve"> életben van-e</w:t>
+      </w:r>
+    </w:p>
+    <w:p>
+      <w:pPr>
+        <w:pStyle w:val="Listaszerbekezds"/>
+        <w:numPr>
+          <w:ilvl w:val="2"/>
+          <w:numId w:val="1"/>
+        </w:numPr>
+      </w:pPr>
+      <w:r>
+        <w:t>-</w:t>
+      </w:r>
+      <w:proofErr w:type="spellStart"/>
+      <w:r>
+        <w:t>kiwiId</w:t>
+      </w:r>
+      <w:proofErr w:type="spellEnd"/>
+      <w:r>
+        <w:t xml:space="preserve">: A </w:t>
+      </w:r>
+      <w:proofErr w:type="spellStart"/>
+      <w:r>
+        <w:t>kiwi</w:t>
+      </w:r>
+      <w:proofErr w:type="spellEnd"/>
+      <w:r>
+        <w:t xml:space="preserve"> egyedi azonosítója</w:t>
+      </w:r>
+    </w:p>
+    <w:p>
+      <w:pPr>
+        <w:pStyle w:val="Listaszerbekezds"/>
+        <w:numPr>
+          <w:ilvl w:val="2"/>
+          <w:numId w:val="1"/>
+        </w:numPr>
+      </w:pPr>
+      <w:r>
+        <w:t>-</w:t>
+      </w:r>
+      <w:proofErr w:type="spellStart"/>
+      <w:r>
+        <w:t>last</w:t>
       </w:r>
       <w:r>
         <w:t>F</w:t>
@@ -1276,20 +1656,48 @@
       <w:r>
         <w:t>Date</w:t>
       </w:r>
-      <w:r>
-        <w:t>: Date a kivi legutolsó etetésének a napja</w:t>
-      </w:r>
-    </w:p>
-    <w:p>
-      <w:pPr>
-        <w:pStyle w:val="Listaszerbekezds"/>
-        <w:numPr>
-          <w:ilvl w:val="2"/>
-          <w:numId w:val="1"/>
-        </w:numPr>
-      </w:pPr>
-      <w:r>
-        <w:t>-lastTeach: Date a kivi legutolsó tanításának napja</w:t>
+      <w:proofErr w:type="spellEnd"/>
+      <w:r>
+        <w:t xml:space="preserve">: </w:t>
+      </w:r>
+      <w:proofErr w:type="spellStart"/>
+      <w:r>
+        <w:t>Date</w:t>
+      </w:r>
+      <w:proofErr w:type="spellEnd"/>
+      <w:r>
+        <w:t xml:space="preserve"> a kivi legutolsó etetésének a napja</w:t>
+      </w:r>
+    </w:p>
+    <w:p>
+      <w:pPr>
+        <w:pStyle w:val="Listaszerbekezds"/>
+        <w:numPr>
+          <w:ilvl w:val="2"/>
+          <w:numId w:val="1"/>
+        </w:numPr>
+      </w:pPr>
+      <w:r>
+        <w:t>-</w:t>
+      </w:r>
+      <w:proofErr w:type="spellStart"/>
+      <w:r>
+        <w:t>lastT</w:t>
+      </w:r>
+      <w:r>
+        <w:t>oughtDate</w:t>
+      </w:r>
+      <w:proofErr w:type="spellEnd"/>
+      <w:r>
+        <w:t xml:space="preserve">: </w:t>
+      </w:r>
+      <w:proofErr w:type="spellStart"/>
+      <w:r>
+        <w:t>Date</w:t>
+      </w:r>
+      <w:proofErr w:type="spellEnd"/>
+      <w:r>
+        <w:t xml:space="preserve"> a kivi legutolsó tanításának napja</w:t>
       </w:r>
     </w:p>
     <w:p>
@@ -1313,8 +1721,21 @@
         </w:numPr>
       </w:pPr>
       <w:r>
-        <w:t>minden mezőhöz setter, getter</w:t>
-      </w:r>
+        <w:t xml:space="preserve">minden mezőhöz </w:t>
+      </w:r>
+      <w:proofErr w:type="spellStart"/>
+      <w:r>
+        <w:t>setter</w:t>
+      </w:r>
+      <w:proofErr w:type="spellEnd"/>
+      <w:r>
+        <w:t xml:space="preserve">, </w:t>
+      </w:r>
+      <w:proofErr w:type="spellStart"/>
+      <w:r>
+        <w:t>getter</w:t>
+      </w:r>
+      <w:proofErr w:type="spellEnd"/>
     </w:p>
     <w:p>
       <w:pPr>
@@ -1339,24 +1760,16 @@
       <w:r>
         <w:t>+</w:t>
       </w:r>
-      <w:r>
-        <w:t>Kiwi()</w:t>
-      </w:r>
-    </w:p>
-    <w:p>
-      <w:pPr>
-        <w:pStyle w:val="Listaszerbekezds"/>
-        <w:numPr>
-          <w:ilvl w:val="2"/>
-          <w:numId w:val="1"/>
-        </w:numPr>
-      </w:pPr>
-      <w:r>
-        <w:t>+Kiwi(name: String, sex: Sex, type: KiwiType</w:t>
-      </w:r>
-      <w:r>
-        <w:t>, kiwiId: int</w:t>
-      </w:r>
+      <w:proofErr w:type="spellStart"/>
+      <w:proofErr w:type="gramStart"/>
+      <w:r>
+        <w:t>Kiwi</w:t>
+      </w:r>
+      <w:proofErr w:type="spellEnd"/>
+      <w:r>
+        <w:t>(</w:t>
+      </w:r>
+      <w:proofErr w:type="gramEnd"/>
       <w:r>
         <w:t>)</w:t>
       </w:r>
@@ -1365,24 +1778,110 @@
       <w:pPr>
         <w:pStyle w:val="Listaszerbekezds"/>
         <w:numPr>
+          <w:ilvl w:val="2"/>
+          <w:numId w:val="1"/>
+        </w:numPr>
+      </w:pPr>
+      <w:r>
+        <w:t>+</w:t>
+      </w:r>
+      <w:proofErr w:type="spellStart"/>
+      <w:proofErr w:type="gramStart"/>
+      <w:r>
+        <w:t>Kiwi</w:t>
+      </w:r>
+      <w:proofErr w:type="spellEnd"/>
+      <w:r>
+        <w:t>(</w:t>
+      </w:r>
+      <w:proofErr w:type="spellStart"/>
+      <w:proofErr w:type="gramEnd"/>
+      <w:r>
+        <w:t>name</w:t>
+      </w:r>
+      <w:proofErr w:type="spellEnd"/>
+      <w:r>
+        <w:t xml:space="preserve">: </w:t>
+      </w:r>
+      <w:proofErr w:type="spellStart"/>
+      <w:r>
+        <w:t>String</w:t>
+      </w:r>
+      <w:proofErr w:type="spellEnd"/>
+      <w:r>
+        <w:t xml:space="preserve">, sex: Sex, </w:t>
+      </w:r>
+      <w:proofErr w:type="spellStart"/>
+      <w:r>
+        <w:t>type</w:t>
+      </w:r>
+      <w:proofErr w:type="spellEnd"/>
+      <w:r>
+        <w:t xml:space="preserve">: </w:t>
+      </w:r>
+      <w:proofErr w:type="spellStart"/>
+      <w:r>
+        <w:t>KiwiType</w:t>
+      </w:r>
+      <w:proofErr w:type="spellEnd"/>
+      <w:r>
+        <w:t xml:space="preserve">, </w:t>
+      </w:r>
+      <w:proofErr w:type="spellStart"/>
+      <w:r>
+        <w:t>kiwiId</w:t>
+      </w:r>
+      <w:proofErr w:type="spellEnd"/>
+      <w:r>
+        <w:t>: int</w:t>
+      </w:r>
+      <w:r>
+        <w:t>)</w:t>
+      </w:r>
+    </w:p>
+    <w:p>
+      <w:pPr>
+        <w:pStyle w:val="Listaszerbekezds"/>
+        <w:numPr>
           <w:ilvl w:val="0"/>
           <w:numId w:val="1"/>
         </w:numPr>
       </w:pPr>
-      <w:r>
-        <w:t>LearnedTricks osztály</w:t>
-      </w:r>
-    </w:p>
-    <w:p>
-      <w:pPr>
-        <w:pStyle w:val="Listaszerbekezds"/>
-        <w:numPr>
-          <w:ilvl w:val="1"/>
-          <w:numId w:val="1"/>
-        </w:numPr>
-      </w:pPr>
-      <w:r>
-        <w:t>egy adott id-jú kiwi megtanult trükkjeit leíró osztály</w:t>
+      <w:proofErr w:type="spellStart"/>
+      <w:r>
+        <w:t>LearnedTricks</w:t>
+      </w:r>
+      <w:proofErr w:type="spellEnd"/>
+      <w:r>
+        <w:t xml:space="preserve"> osztály</w:t>
+      </w:r>
+    </w:p>
+    <w:p>
+      <w:pPr>
+        <w:pStyle w:val="Listaszerbekezds"/>
+        <w:numPr>
+          <w:ilvl w:val="1"/>
+          <w:numId w:val="1"/>
+        </w:numPr>
+      </w:pPr>
+      <w:r>
+        <w:t xml:space="preserve">egy adott </w:t>
+      </w:r>
+      <w:proofErr w:type="spellStart"/>
+      <w:r>
+        <w:t>id-jú</w:t>
+      </w:r>
+      <w:proofErr w:type="spellEnd"/>
+      <w:r>
+        <w:t xml:space="preserve"> </w:t>
+      </w:r>
+      <w:proofErr w:type="spellStart"/>
+      <w:r>
+        <w:t>kiwi</w:t>
+      </w:r>
+      <w:proofErr w:type="spellEnd"/>
+      <w:r>
+        <w:t xml:space="preserve"> megtanult trükkjeit leíró osztály</w:t>
       </w:r>
     </w:p>
     <w:p>
@@ -1406,19 +1905,59 @@
         </w:numPr>
       </w:pPr>
       <w:r>
-        <w:t>-kiwiId: A kiwi egyedi azonosítója</w:t>
-      </w:r>
-    </w:p>
-    <w:p>
-      <w:pPr>
-        <w:pStyle w:val="Listaszerbekezds"/>
-        <w:numPr>
-          <w:ilvl w:val="2"/>
-          <w:numId w:val="1"/>
-        </w:numPr>
-      </w:pPr>
-      <w:r>
-        <w:t>-tricks: A kiwiId id-jú kisállat megtanult trükkjeit tartalmazza</w:t>
+        <w:t>-</w:t>
+      </w:r>
+      <w:proofErr w:type="spellStart"/>
+      <w:r>
+        <w:t>kiwiId</w:t>
+      </w:r>
+      <w:proofErr w:type="spellEnd"/>
+      <w:r>
+        <w:t xml:space="preserve">: A </w:t>
+      </w:r>
+      <w:proofErr w:type="spellStart"/>
+      <w:r>
+        <w:t>kiwi</w:t>
+      </w:r>
+      <w:proofErr w:type="spellEnd"/>
+      <w:r>
+        <w:t xml:space="preserve"> egyedi azonosítója</w:t>
+      </w:r>
+    </w:p>
+    <w:p>
+      <w:pPr>
+        <w:pStyle w:val="Listaszerbekezds"/>
+        <w:numPr>
+          <w:ilvl w:val="2"/>
+          <w:numId w:val="1"/>
+        </w:numPr>
+      </w:pPr>
+      <w:r>
+        <w:t>-</w:t>
+      </w:r>
+      <w:proofErr w:type="spellStart"/>
+      <w:r>
+        <w:t>tricks</w:t>
+      </w:r>
+      <w:proofErr w:type="spellEnd"/>
+      <w:r>
+        <w:t xml:space="preserve">: A </w:t>
+      </w:r>
+      <w:proofErr w:type="spellStart"/>
+      <w:r>
+        <w:t>kiwiId</w:t>
+      </w:r>
+      <w:proofErr w:type="spellEnd"/>
+      <w:r>
+        <w:t xml:space="preserve"> </w:t>
+      </w:r>
+      <w:proofErr w:type="spellStart"/>
+      <w:r>
+        <w:t>id-jú</w:t>
+      </w:r>
+      <w:proofErr w:type="spellEnd"/>
+      <w:r>
+        <w:t xml:space="preserve"> kisállat megtanult trükkjeit tartalmazza</w:t>
       </w:r>
     </w:p>
     <w:p>
@@ -1442,8 +1981,21 @@
         </w:numPr>
       </w:pPr>
       <w:r>
-        <w:t>minden mezőhöz setter, getter</w:t>
-      </w:r>
+        <w:t xml:space="preserve">minden mezőhöz </w:t>
+      </w:r>
+      <w:proofErr w:type="spellStart"/>
+      <w:r>
+        <w:t>setter</w:t>
+      </w:r>
+      <w:proofErr w:type="spellEnd"/>
+      <w:r>
+        <w:t xml:space="preserve">, </w:t>
+      </w:r>
+      <w:proofErr w:type="spellStart"/>
+      <w:r>
+        <w:t>getter</w:t>
+      </w:r>
+      <w:proofErr w:type="spellEnd"/>
     </w:p>
     <w:p>
       <w:pPr>
@@ -1466,7 +2018,20 @@
         </w:numPr>
       </w:pPr>
       <w:r>
-        <w:t>+LearnedTricks()</w:t>
+        <w:t>+</w:t>
+      </w:r>
+      <w:proofErr w:type="spellStart"/>
+      <w:proofErr w:type="gramStart"/>
+      <w:r>
+        <w:t>LearnedTricks</w:t>
+      </w:r>
+      <w:proofErr w:type="spellEnd"/>
+      <w:r>
+        <w:t>(</w:t>
+      </w:r>
+      <w:proofErr w:type="gramEnd"/>
+      <w:r>
+        <w:t>)</w:t>
       </w:r>
     </w:p>
     <w:p>
@@ -1477,20 +2042,33 @@
           <w:numId w:val="1"/>
         </w:numPr>
       </w:pPr>
-      <w:r>
-        <w:t>Trick osztály</w:t>
-      </w:r>
-    </w:p>
-    <w:p>
-      <w:pPr>
-        <w:pStyle w:val="Listaszerbekezds"/>
-        <w:numPr>
-          <w:ilvl w:val="1"/>
-          <w:numId w:val="1"/>
-        </w:numPr>
-      </w:pPr>
-      <w:r>
-        <w:t>Trükk, amit a kiwi megtanulhat</w:t>
+      <w:proofErr w:type="spellStart"/>
+      <w:r>
+        <w:t>Trick</w:t>
+      </w:r>
+      <w:proofErr w:type="spellEnd"/>
+      <w:r>
+        <w:t xml:space="preserve"> osztály</w:t>
+      </w:r>
+    </w:p>
+    <w:p>
+      <w:pPr>
+        <w:pStyle w:val="Listaszerbekezds"/>
+        <w:numPr>
+          <w:ilvl w:val="1"/>
+          <w:numId w:val="1"/>
+        </w:numPr>
+      </w:pPr>
+      <w:r>
+        <w:t xml:space="preserve">Trükk, amit a </w:t>
+      </w:r>
+      <w:proofErr w:type="spellStart"/>
+      <w:r>
+        <w:t>kiwi</w:t>
+      </w:r>
+      <w:proofErr w:type="spellEnd"/>
+      <w:r>
+        <w:t xml:space="preserve"> megtanulhat</w:t>
       </w:r>
     </w:p>
     <w:p>
@@ -1514,19 +2092,35 @@
         </w:numPr>
       </w:pPr>
       <w:r>
-        <w:t>-name: A trükk neve</w:t>
-      </w:r>
-    </w:p>
-    <w:p>
-      <w:pPr>
-        <w:pStyle w:val="Listaszerbekezds"/>
-        <w:numPr>
-          <w:ilvl w:val="2"/>
-          <w:numId w:val="1"/>
-        </w:numPr>
-      </w:pPr>
-      <w:r>
-        <w:t>-lectures: Ennyi leckéből áll a trükk</w:t>
+        <w:t>-</w:t>
+      </w:r>
+      <w:proofErr w:type="spellStart"/>
+      <w:r>
+        <w:t>name</w:t>
+      </w:r>
+      <w:proofErr w:type="spellEnd"/>
+      <w:r>
+        <w:t>: A trükk neve</w:t>
+      </w:r>
+    </w:p>
+    <w:p>
+      <w:pPr>
+        <w:pStyle w:val="Listaszerbekezds"/>
+        <w:numPr>
+          <w:ilvl w:val="2"/>
+          <w:numId w:val="1"/>
+        </w:numPr>
+      </w:pPr>
+      <w:r>
+        <w:t>-</w:t>
+      </w:r>
+      <w:proofErr w:type="spellStart"/>
+      <w:r>
+        <w:t>lectures</w:t>
+      </w:r>
+      <w:proofErr w:type="spellEnd"/>
+      <w:r>
+        <w:t>: Ennyi leckéből áll a trükk</w:t>
       </w:r>
     </w:p>
     <w:p>
@@ -1550,8 +2144,21 @@
         </w:numPr>
       </w:pPr>
       <w:r>
-        <w:t>minden mezőhöz setter, getter</w:t>
-      </w:r>
+        <w:t xml:space="preserve">minden mezőhöz </w:t>
+      </w:r>
+      <w:proofErr w:type="spellStart"/>
+      <w:r>
+        <w:t>setter</w:t>
+      </w:r>
+      <w:proofErr w:type="spellEnd"/>
+      <w:r>
+        <w:t xml:space="preserve">, </w:t>
+      </w:r>
+      <w:proofErr w:type="spellStart"/>
+      <w:r>
+        <w:t>getter</w:t>
+      </w:r>
+      <w:proofErr w:type="spellEnd"/>
     </w:p>
     <w:p>
       <w:pPr>
@@ -1574,7 +2181,20 @@
         </w:numPr>
       </w:pPr>
       <w:r>
-        <w:t>+Trick()</w:t>
+        <w:t>+</w:t>
+      </w:r>
+      <w:proofErr w:type="spellStart"/>
+      <w:proofErr w:type="gramStart"/>
+      <w:r>
+        <w:t>Trick</w:t>
+      </w:r>
+      <w:proofErr w:type="spellEnd"/>
+      <w:r>
+        <w:t>(</w:t>
+      </w:r>
+      <w:proofErr w:type="gramEnd"/>
+      <w:r>
+        <w:t>)</w:t>
       </w:r>
     </w:p>
     <w:p>
@@ -1586,19 +2206,32 @@
         </w:numPr>
       </w:pPr>
       <w:r>
-        <w:t>Sex enum</w:t>
-      </w:r>
-    </w:p>
-    <w:p>
-      <w:pPr>
-        <w:pStyle w:val="Listaszerbekezds"/>
-        <w:numPr>
-          <w:ilvl w:val="1"/>
-          <w:numId w:val="1"/>
-        </w:numPr>
-      </w:pPr>
-      <w:r>
-        <w:t>A kiwi neme</w:t>
+        <w:t xml:space="preserve">Sex </w:t>
+      </w:r>
+      <w:proofErr w:type="spellStart"/>
+      <w:r>
+        <w:t>enum</w:t>
+      </w:r>
+      <w:proofErr w:type="spellEnd"/>
+    </w:p>
+    <w:p>
+      <w:pPr>
+        <w:pStyle w:val="Listaszerbekezds"/>
+        <w:numPr>
+          <w:ilvl w:val="1"/>
+          <w:numId w:val="1"/>
+        </w:numPr>
+      </w:pPr>
+      <w:r>
+        <w:t xml:space="preserve">A </w:t>
+      </w:r>
+      <w:proofErr w:type="spellStart"/>
+      <w:r>
+        <w:t>kiwi</w:t>
+      </w:r>
+      <w:proofErr w:type="spellEnd"/>
+      <w:r>
+        <w:t xml:space="preserve"> neme</w:t>
       </w:r>
       <w:r>
         <w:t>, a felületen vizuálisan megjelenik</w:t>
@@ -1612,20 +2245,38 @@
           <w:numId w:val="1"/>
         </w:numPr>
       </w:pPr>
-      <w:r>
-        <w:t>KiwiType enum</w:t>
-      </w:r>
-    </w:p>
-    <w:p>
-      <w:pPr>
-        <w:pStyle w:val="Listaszerbekezds"/>
-        <w:numPr>
-          <w:ilvl w:val="1"/>
-          <w:numId w:val="1"/>
-        </w:numPr>
-      </w:pPr>
-      <w:r>
-        <w:t>A kiwi fajtája</w:t>
+      <w:proofErr w:type="spellStart"/>
+      <w:r>
+        <w:t>KiwiType</w:t>
+      </w:r>
+      <w:proofErr w:type="spellEnd"/>
+      <w:r>
+        <w:t xml:space="preserve"> </w:t>
+      </w:r>
+      <w:proofErr w:type="spellStart"/>
+      <w:r>
+        <w:t>enum</w:t>
+      </w:r>
+      <w:proofErr w:type="spellEnd"/>
+    </w:p>
+    <w:p>
+      <w:pPr>
+        <w:pStyle w:val="Listaszerbekezds"/>
+        <w:numPr>
+          <w:ilvl w:val="1"/>
+          <w:numId w:val="1"/>
+        </w:numPr>
+      </w:pPr>
+      <w:r>
+        <w:t xml:space="preserve">A </w:t>
+      </w:r>
+      <w:proofErr w:type="spellStart"/>
+      <w:r>
+        <w:t>kiwi</w:t>
+      </w:r>
+      <w:proofErr w:type="spellEnd"/>
+      <w:r>
+        <w:t xml:space="preserve"> fajtája</w:t>
       </w:r>
       <w:r>
         <w:t>, a felületen vizuálisan megjelenik</w:t>
@@ -1639,20 +2290,33 @@
           <w:numId w:val="1"/>
         </w:numPr>
       </w:pPr>
-      <w:r>
-        <w:t>Mood osztály</w:t>
-      </w:r>
-    </w:p>
-    <w:p>
-      <w:pPr>
-        <w:pStyle w:val="Listaszerbekezds"/>
-        <w:numPr>
-          <w:ilvl w:val="1"/>
-          <w:numId w:val="1"/>
-        </w:numPr>
-      </w:pPr>
-      <w:r>
-        <w:t>A kiwi kedvét mutató osztály</w:t>
+      <w:proofErr w:type="spellStart"/>
+      <w:r>
+        <w:t>Mood</w:t>
+      </w:r>
+      <w:proofErr w:type="spellEnd"/>
+      <w:r>
+        <w:t xml:space="preserve"> osztály</w:t>
+      </w:r>
+    </w:p>
+    <w:p>
+      <w:pPr>
+        <w:pStyle w:val="Listaszerbekezds"/>
+        <w:numPr>
+          <w:ilvl w:val="1"/>
+          <w:numId w:val="1"/>
+        </w:numPr>
+      </w:pPr>
+      <w:r>
+        <w:t xml:space="preserve">A </w:t>
+      </w:r>
+      <w:proofErr w:type="spellStart"/>
+      <w:r>
+        <w:t>kiwi</w:t>
+      </w:r>
+      <w:proofErr w:type="spellEnd"/>
+      <w:r>
+        <w:t xml:space="preserve"> kedvét mutató osztály</w:t>
       </w:r>
       <w:r>
         <w:t>, amely befolyásol</w:t>
@@ -1698,10 +2362,23 @@
         </w:numPr>
       </w:pPr>
       <w:r>
-        <w:t xml:space="preserve">-happines: A </w:t>
-      </w:r>
-      <w:r>
-        <w:t>kiwi kedvét reprezentálja</w:t>
+        <w:t>-</w:t>
+      </w:r>
+      <w:proofErr w:type="spellStart"/>
+      <w:r>
+        <w:t>happines</w:t>
+      </w:r>
+      <w:proofErr w:type="spellEnd"/>
+      <w:r>
+        <w:t xml:space="preserve">: A </w:t>
+      </w:r>
+      <w:proofErr w:type="spellStart"/>
+      <w:r>
+        <w:t>kiwi</w:t>
+      </w:r>
+      <w:proofErr w:type="spellEnd"/>
+      <w:r>
+        <w:t xml:space="preserve"> kedvét reprezentálja</w:t>
       </w:r>
       <w:r>
         <w:t xml:space="preserve"> (1-100 közötti érték)</w:t>
@@ -1728,8 +2405,21 @@
         </w:numPr>
       </w:pPr>
       <w:r>
-        <w:t>A happines mezőhöz getter</w:t>
-      </w:r>
+        <w:t xml:space="preserve">A </w:t>
+      </w:r>
+      <w:proofErr w:type="spellStart"/>
+      <w:r>
+        <w:t>happines</w:t>
+      </w:r>
+      <w:proofErr w:type="spellEnd"/>
+      <w:r>
+        <w:t xml:space="preserve"> mezőhöz </w:t>
+      </w:r>
+      <w:proofErr w:type="spellStart"/>
+      <w:r>
+        <w:t>getter</w:t>
+      </w:r>
+      <w:proofErr w:type="spellEnd"/>
     </w:p>
     <w:p>
       <w:pPr>
@@ -1752,7 +2442,20 @@
         </w:numPr>
       </w:pPr>
       <w:r>
-        <w:t>+Mood()</w:t>
+        <w:t>+</w:t>
+      </w:r>
+      <w:proofErr w:type="spellStart"/>
+      <w:proofErr w:type="gramStart"/>
+      <w:r>
+        <w:t>Mood</w:t>
+      </w:r>
+      <w:proofErr w:type="spellEnd"/>
+      <w:r>
+        <w:t>(</w:t>
+      </w:r>
+      <w:proofErr w:type="gramEnd"/>
+      <w:r>
+        <w:t>)</w:t>
       </w:r>
     </w:p>
     <w:p>
@@ -1763,20 +2466,33 @@
           <w:numId w:val="1"/>
         </w:numPr>
       </w:pPr>
-      <w:r>
-        <w:t>Food osztály</w:t>
-      </w:r>
-    </w:p>
-    <w:p>
-      <w:pPr>
-        <w:pStyle w:val="Listaszerbekezds"/>
-        <w:numPr>
-          <w:ilvl w:val="1"/>
-          <w:numId w:val="1"/>
-        </w:numPr>
-      </w:pPr>
-      <w:r>
-        <w:t xml:space="preserve">absztrakt osztály amelyből a </w:t>
+      <w:proofErr w:type="spellStart"/>
+      <w:r>
+        <w:t>Food</w:t>
+      </w:r>
+      <w:proofErr w:type="spellEnd"/>
+      <w:r>
+        <w:t xml:space="preserve"> osztály</w:t>
+      </w:r>
+    </w:p>
+    <w:p>
+      <w:pPr>
+        <w:pStyle w:val="Listaszerbekezds"/>
+        <w:numPr>
+          <w:ilvl w:val="1"/>
+          <w:numId w:val="1"/>
+        </w:numPr>
+      </w:pPr>
+      <w:r>
+        <w:t xml:space="preserve">absztrakt </w:t>
+      </w:r>
+      <w:proofErr w:type="gramStart"/>
+      <w:r>
+        <w:t>osztály</w:t>
+      </w:r>
+      <w:proofErr w:type="gramEnd"/>
+      <w:r>
+        <w:t xml:space="preserve"> amelyből a </w:t>
       </w:r>
       <w:r>
         <w:t>különféle</w:t>
@@ -1818,8 +2534,13 @@
         </w:numPr>
       </w:pPr>
       <w:r>
-        <w:t>#nutrition: az étel tárpértéke</w:t>
-      </w:r>
+        <w:t xml:space="preserve">#nutrition: az étel </w:t>
+      </w:r>
+      <w:proofErr w:type="spellStart"/>
+      <w:r>
+        <w:t>tárpértéke</w:t>
+      </w:r>
+      <w:proofErr w:type="spellEnd"/>
     </w:p>
     <w:p>
       <w:pPr>
@@ -1841,8 +2562,29 @@
           <w:numId w:val="1"/>
         </w:numPr>
       </w:pPr>
-      <w:r>
-        <w:t>get-set metódusok a price és a nutrition mezőkhöz</w:t>
+      <w:proofErr w:type="spellStart"/>
+      <w:r>
+        <w:t>get-set</w:t>
+      </w:r>
+      <w:proofErr w:type="spellEnd"/>
+      <w:r>
+        <w:t xml:space="preserve"> metódusok a </w:t>
+      </w:r>
+      <w:proofErr w:type="spellStart"/>
+      <w:r>
+        <w:t>price</w:t>
+      </w:r>
+      <w:proofErr w:type="spellEnd"/>
+      <w:r>
+        <w:t xml:space="preserve"> és a </w:t>
+      </w:r>
+      <w:proofErr w:type="spellStart"/>
+      <w:r>
+        <w:t>nutrition</w:t>
+      </w:r>
+      <w:proofErr w:type="spellEnd"/>
+      <w:r>
+        <w:t xml:space="preserve"> mezőkhöz</w:t>
       </w:r>
     </w:p>
     <w:p>
@@ -1866,7 +2608,20 @@
         </w:numPr>
       </w:pPr>
       <w:r>
-        <w:t>+Food()</w:t>
+        <w:t>+</w:t>
+      </w:r>
+      <w:proofErr w:type="spellStart"/>
+      <w:proofErr w:type="gramStart"/>
+      <w:r>
+        <w:t>Food</w:t>
+      </w:r>
+      <w:proofErr w:type="spellEnd"/>
+      <w:r>
+        <w:t>(</w:t>
+      </w:r>
+      <w:proofErr w:type="gramEnd"/>
+      <w:r>
+        <w:t>)</w:t>
       </w:r>
     </w:p>
     <w:p>
@@ -1877,23 +2632,41 @@
           <w:numId w:val="1"/>
         </w:numPr>
       </w:pPr>
-      <w:r>
-        <w:t>Ant osztály</w:t>
-      </w:r>
-    </w:p>
-    <w:p>
-      <w:pPr>
-        <w:pStyle w:val="Listaszerbekezds"/>
-        <w:numPr>
-          <w:ilvl w:val="1"/>
-          <w:numId w:val="1"/>
-        </w:numPr>
-      </w:pPr>
-      <w:r>
-        <w:t xml:space="preserve">A Food-ból származó </w:t>
-      </w:r>
-      <w:r>
-        <w:t xml:space="preserve">singleton </w:t>
+      <w:proofErr w:type="spellStart"/>
+      <w:r>
+        <w:t>Ant</w:t>
+      </w:r>
+      <w:proofErr w:type="spellEnd"/>
+      <w:r>
+        <w:t xml:space="preserve"> osztály</w:t>
+      </w:r>
+    </w:p>
+    <w:p>
+      <w:pPr>
+        <w:pStyle w:val="Listaszerbekezds"/>
+        <w:numPr>
+          <w:ilvl w:val="1"/>
+          <w:numId w:val="1"/>
+        </w:numPr>
+      </w:pPr>
+      <w:r>
+        <w:t xml:space="preserve">A </w:t>
+      </w:r>
+      <w:proofErr w:type="spellStart"/>
+      <w:r>
+        <w:t>Food-ból</w:t>
+      </w:r>
+      <w:proofErr w:type="spellEnd"/>
+      <w:r>
+        <w:t xml:space="preserve"> származó </w:t>
+      </w:r>
+      <w:proofErr w:type="spellStart"/>
+      <w:r>
+        <w:t>singleton</w:t>
+      </w:r>
+      <w:proofErr w:type="spellEnd"/>
+      <w:r>
+        <w:t xml:space="preserve"> </w:t>
       </w:r>
       <w:r>
         <w:t>osztály</w:t>
@@ -1920,8 +2693,21 @@
         </w:numPr>
       </w:pPr>
       <w:r>
-        <w:t>-instance az osztály egyetlen példányát tartalmazza, mivel az osztály singleton</w:t>
-      </w:r>
+        <w:t>-</w:t>
+      </w:r>
+      <w:proofErr w:type="spellStart"/>
+      <w:r>
+        <w:t>instance</w:t>
+      </w:r>
+      <w:proofErr w:type="spellEnd"/>
+      <w:r>
+        <w:t xml:space="preserve"> az osztály egyetlen példányát tartalmazza, mivel az osztály </w:t>
+      </w:r>
+      <w:proofErr w:type="spellStart"/>
+      <w:r>
+        <w:t>singleton</w:t>
+      </w:r>
+      <w:proofErr w:type="spellEnd"/>
     </w:p>
     <w:p>
       <w:pPr>
@@ -1946,11 +2732,26 @@
       <w:r>
         <w:t>+</w:t>
       </w:r>
+      <w:proofErr w:type="spellStart"/>
+      <w:proofErr w:type="gramStart"/>
       <w:r>
         <w:t>Instance</w:t>
       </w:r>
-      <w:r>
-        <w:t>() az osztály egyszeri példányosításáról gondoskodik</w:t>
+      <w:proofErr w:type="spellEnd"/>
+      <w:r>
+        <w:t>(</w:t>
+      </w:r>
+      <w:proofErr w:type="gramEnd"/>
+      <w:r>
+        <w:t xml:space="preserve">) az osztály egyszeri </w:t>
+      </w:r>
+      <w:proofErr w:type="spellStart"/>
+      <w:r>
+        <w:t>példányosításáról</w:t>
+      </w:r>
+      <w:proofErr w:type="spellEnd"/>
+      <w:r>
+        <w:t xml:space="preserve"> gondoskodik</w:t>
       </w:r>
     </w:p>
     <w:p>
@@ -1976,8 +2777,18 @@
       <w:r>
         <w:t>-</w:t>
       </w:r>
-      <w:r>
-        <w:t>Ant()</w:t>
+      <w:proofErr w:type="spellStart"/>
+      <w:proofErr w:type="gramStart"/>
+      <w:r>
+        <w:t>Ant</w:t>
+      </w:r>
+      <w:proofErr w:type="spellEnd"/>
+      <w:r>
+        <w:t>(</w:t>
+      </w:r>
+      <w:proofErr w:type="gramEnd"/>
+      <w:r>
+        <w:t>)</w:t>
       </w:r>
     </w:p>
     <w:p>
@@ -1988,23 +2799,41 @@
           <w:numId w:val="1"/>
         </w:numPr>
       </w:pPr>
-      <w:r>
-        <w:t>Snail osztály</w:t>
-      </w:r>
-    </w:p>
-    <w:p>
-      <w:pPr>
-        <w:pStyle w:val="Listaszerbekezds"/>
-        <w:numPr>
-          <w:ilvl w:val="1"/>
-          <w:numId w:val="1"/>
-        </w:numPr>
-      </w:pPr>
-      <w:r>
-        <w:t xml:space="preserve">A Food-ból származó </w:t>
-      </w:r>
-      <w:r>
-        <w:t xml:space="preserve">singleton </w:t>
+      <w:proofErr w:type="spellStart"/>
+      <w:r>
+        <w:t>Snail</w:t>
+      </w:r>
+      <w:proofErr w:type="spellEnd"/>
+      <w:r>
+        <w:t xml:space="preserve"> osztály</w:t>
+      </w:r>
+    </w:p>
+    <w:p>
+      <w:pPr>
+        <w:pStyle w:val="Listaszerbekezds"/>
+        <w:numPr>
+          <w:ilvl w:val="1"/>
+          <w:numId w:val="1"/>
+        </w:numPr>
+      </w:pPr>
+      <w:r>
+        <w:t xml:space="preserve">A </w:t>
+      </w:r>
+      <w:proofErr w:type="spellStart"/>
+      <w:r>
+        <w:t>Food-ból</w:t>
+      </w:r>
+      <w:proofErr w:type="spellEnd"/>
+      <w:r>
+        <w:t xml:space="preserve"> származó </w:t>
+      </w:r>
+      <w:proofErr w:type="spellStart"/>
+      <w:r>
+        <w:t>singleton</w:t>
+      </w:r>
+      <w:proofErr w:type="spellEnd"/>
+      <w:r>
+        <w:t xml:space="preserve"> </w:t>
       </w:r>
       <w:r>
         <w:t>osztály</w:t>
@@ -2031,8 +2860,21 @@
         </w:numPr>
       </w:pPr>
       <w:r>
-        <w:t>-instance az osztály egyetlen példányát tartalmazza, mivel az osztály singleton</w:t>
-      </w:r>
+        <w:t>-</w:t>
+      </w:r>
+      <w:proofErr w:type="spellStart"/>
+      <w:r>
+        <w:t>instance</w:t>
+      </w:r>
+      <w:proofErr w:type="spellEnd"/>
+      <w:r>
+        <w:t xml:space="preserve"> az osztály egyetlen példányát tartalmazza, mivel az osztály </w:t>
+      </w:r>
+      <w:proofErr w:type="spellStart"/>
+      <w:r>
+        <w:t>singleton</w:t>
+      </w:r>
+      <w:proofErr w:type="spellEnd"/>
     </w:p>
     <w:p>
       <w:pPr>
@@ -2064,7 +2906,28 @@
         </w:numPr>
       </w:pPr>
       <w:r>
-        <w:t>+Instance() az osztály egyszeri példányosításáról gondoskodik</w:t>
+        <w:t>+</w:t>
+      </w:r>
+      <w:proofErr w:type="spellStart"/>
+      <w:proofErr w:type="gramStart"/>
+      <w:r>
+        <w:t>Instance</w:t>
+      </w:r>
+      <w:proofErr w:type="spellEnd"/>
+      <w:r>
+        <w:t>(</w:t>
+      </w:r>
+      <w:proofErr w:type="gramEnd"/>
+      <w:r>
+        <w:t xml:space="preserve">) az osztály egyszeri </w:t>
+      </w:r>
+      <w:proofErr w:type="spellStart"/>
+      <w:r>
+        <w:t>példányosításáról</w:t>
+      </w:r>
+      <w:proofErr w:type="spellEnd"/>
+      <w:r>
+        <w:t xml:space="preserve"> gondoskodik</w:t>
       </w:r>
     </w:p>
     <w:p>
@@ -2090,11 +2953,18 @@
       <w:r>
         <w:t>-</w:t>
       </w:r>
+      <w:proofErr w:type="spellStart"/>
+      <w:proofErr w:type="gramStart"/>
       <w:r>
         <w:t>Snail</w:t>
       </w:r>
-      <w:r>
-        <w:t>()</w:t>
+      <w:proofErr w:type="spellEnd"/>
+      <w:r>
+        <w:t>(</w:t>
+      </w:r>
+      <w:proofErr w:type="gramEnd"/>
+      <w:r>
+        <w:t>)</w:t>
       </w:r>
     </w:p>
     <w:p>
@@ -2105,23 +2975,41 @@
           <w:numId w:val="1"/>
         </w:numPr>
       </w:pPr>
-      <w:r>
-        <w:t>Worm osztály</w:t>
-      </w:r>
-    </w:p>
-    <w:p>
-      <w:pPr>
-        <w:pStyle w:val="Listaszerbekezds"/>
-        <w:numPr>
-          <w:ilvl w:val="1"/>
-          <w:numId w:val="1"/>
-        </w:numPr>
-      </w:pPr>
-      <w:r>
-        <w:t xml:space="preserve">A Food-ból származó </w:t>
-      </w:r>
-      <w:r>
-        <w:t xml:space="preserve">singleton </w:t>
+      <w:proofErr w:type="spellStart"/>
+      <w:r>
+        <w:t>Worm</w:t>
+      </w:r>
+      <w:proofErr w:type="spellEnd"/>
+      <w:r>
+        <w:t xml:space="preserve"> osztály</w:t>
+      </w:r>
+    </w:p>
+    <w:p>
+      <w:pPr>
+        <w:pStyle w:val="Listaszerbekezds"/>
+        <w:numPr>
+          <w:ilvl w:val="1"/>
+          <w:numId w:val="1"/>
+        </w:numPr>
+      </w:pPr>
+      <w:r>
+        <w:t xml:space="preserve">A </w:t>
+      </w:r>
+      <w:proofErr w:type="spellStart"/>
+      <w:r>
+        <w:t>Food-ból</w:t>
+      </w:r>
+      <w:proofErr w:type="spellEnd"/>
+      <w:r>
+        <w:t xml:space="preserve"> származó </w:t>
+      </w:r>
+      <w:proofErr w:type="spellStart"/>
+      <w:r>
+        <w:t>singleton</w:t>
+      </w:r>
+      <w:proofErr w:type="spellEnd"/>
+      <w:r>
+        <w:t xml:space="preserve"> </w:t>
       </w:r>
       <w:r>
         <w:t>osztály</w:t>
@@ -2148,8 +3036,21 @@
         </w:numPr>
       </w:pPr>
       <w:r>
-        <w:t>-instance az osztály egyetlen példányát tartalmazza, mivel az osztály singleton</w:t>
-      </w:r>
+        <w:t>-</w:t>
+      </w:r>
+      <w:proofErr w:type="spellStart"/>
+      <w:r>
+        <w:t>instance</w:t>
+      </w:r>
+      <w:proofErr w:type="spellEnd"/>
+      <w:r>
+        <w:t xml:space="preserve"> az osztály egyetlen példányát tartalmazza, mivel az osztály </w:t>
+      </w:r>
+      <w:proofErr w:type="spellStart"/>
+      <w:r>
+        <w:t>singleton</w:t>
+      </w:r>
+      <w:proofErr w:type="spellEnd"/>
     </w:p>
     <w:p>
       <w:pPr>
@@ -2172,7 +3073,28 @@
         </w:numPr>
       </w:pPr>
       <w:r>
-        <w:t>+Instance() az osztály egyszeri példányosításáról gondoskodik</w:t>
+        <w:t>+</w:t>
+      </w:r>
+      <w:proofErr w:type="spellStart"/>
+      <w:proofErr w:type="gramStart"/>
+      <w:r>
+        <w:t>Instance</w:t>
+      </w:r>
+      <w:proofErr w:type="spellEnd"/>
+      <w:r>
+        <w:t>(</w:t>
+      </w:r>
+      <w:proofErr w:type="gramEnd"/>
+      <w:r>
+        <w:t xml:space="preserve">) az osztály egyszeri </w:t>
+      </w:r>
+      <w:proofErr w:type="spellStart"/>
+      <w:r>
+        <w:t>példányosításáról</w:t>
+      </w:r>
+      <w:proofErr w:type="spellEnd"/>
+      <w:r>
+        <w:t xml:space="preserve"> gondoskodik</w:t>
       </w:r>
     </w:p>
     <w:p>
@@ -2198,11 +3120,18 @@
       <w:r>
         <w:t>-</w:t>
       </w:r>
+      <w:proofErr w:type="spellStart"/>
+      <w:proofErr w:type="gramStart"/>
       <w:r>
         <w:t>Snail</w:t>
       </w:r>
-      <w:r>
-        <w:t>()</w:t>
+      <w:proofErr w:type="spellEnd"/>
+      <w:r>
+        <w:t>(</w:t>
+      </w:r>
+      <w:proofErr w:type="gramEnd"/>
+      <w:r>
+        <w:t>)</w:t>
       </w:r>
     </w:p>
     <w:p>
@@ -2213,20 +3142,57 @@
           <w:numId w:val="1"/>
         </w:numPr>
       </w:pPr>
-      <w:r>
-        <w:t>Weight osztály</w:t>
-      </w:r>
-    </w:p>
-    <w:p>
-      <w:pPr>
-        <w:pStyle w:val="Listaszerbekezds"/>
-        <w:numPr>
-          <w:ilvl w:val="1"/>
-          <w:numId w:val="1"/>
-        </w:numPr>
-      </w:pPr>
-      <w:r>
-        <w:t>A Kiwi osztályban jelenik meg mint adattag, minden kiwinek van különsúlya, amit százalékos formában lesz értelmezve, ezért az átlag súly adattag</w:t>
+      <w:proofErr w:type="spellStart"/>
+      <w:r>
+        <w:t>Weight</w:t>
+      </w:r>
+      <w:proofErr w:type="spellEnd"/>
+      <w:r>
+        <w:t xml:space="preserve"> osztály</w:t>
+      </w:r>
+    </w:p>
+    <w:p>
+      <w:pPr>
+        <w:pStyle w:val="Listaszerbekezds"/>
+        <w:numPr>
+          <w:ilvl w:val="1"/>
+          <w:numId w:val="1"/>
+        </w:numPr>
+      </w:pPr>
+      <w:r>
+        <w:t xml:space="preserve">A </w:t>
+      </w:r>
+      <w:proofErr w:type="spellStart"/>
+      <w:r>
+        <w:t>Kiwi</w:t>
+      </w:r>
+      <w:proofErr w:type="spellEnd"/>
+      <w:r>
+        <w:t xml:space="preserve"> osztályban jelenik </w:t>
+      </w:r>
+      <w:proofErr w:type="gramStart"/>
+      <w:r>
+        <w:t>meg</w:t>
+      </w:r>
+      <w:proofErr w:type="gramEnd"/>
+      <w:r>
+        <w:t xml:space="preserve"> mint adattag, minden </w:t>
+      </w:r>
+      <w:proofErr w:type="spellStart"/>
+      <w:r>
+        <w:t>kiwinek</w:t>
+      </w:r>
+      <w:proofErr w:type="spellEnd"/>
+      <w:r>
+        <w:t xml:space="preserve"> van </w:t>
+      </w:r>
+      <w:proofErr w:type="spellStart"/>
+      <w:r>
+        <w:t>különsúlya</w:t>
+      </w:r>
+      <w:proofErr w:type="spellEnd"/>
+      <w:r>
+        <w:t>, amit százalékos formában lesz értelmezve, ezért az átlag súly adattag</w:t>
       </w:r>
     </w:p>
     <w:p>
@@ -2250,7 +3216,23 @@
         </w:numPr>
       </w:pPr>
       <w:r>
-        <w:t>-avgWeight: egy átlag kiwi testsúlyát írja le (beégetett érték)</w:t>
+        <w:t>-</w:t>
+      </w:r>
+      <w:proofErr w:type="spellStart"/>
+      <w:r>
+        <w:t>avgWeight</w:t>
+      </w:r>
+      <w:proofErr w:type="spellEnd"/>
+      <w:r>
+        <w:t xml:space="preserve">: egy átlag </w:t>
+      </w:r>
+      <w:proofErr w:type="spellStart"/>
+      <w:r>
+        <w:t>kiwi</w:t>
+      </w:r>
+      <w:proofErr w:type="spellEnd"/>
+      <w:r>
+        <w:t xml:space="preserve"> testsúlyát írja le (beégetett érték)</w:t>
       </w:r>
     </w:p>
     <w:p>
@@ -2263,7 +3245,23 @@
       </w:pPr>
       <w:r>
         <w:lastRenderedPageBreak/>
-        <w:t>-yourKiwisWeight: a játékos kiwijének aktuális súlya</w:t>
+        <w:t>-</w:t>
+      </w:r>
+      <w:proofErr w:type="spellStart"/>
+      <w:r>
+        <w:t>yourKiwisWeight</w:t>
+      </w:r>
+      <w:proofErr w:type="spellEnd"/>
+      <w:r>
+        <w:t xml:space="preserve">: a játékos </w:t>
+      </w:r>
+      <w:proofErr w:type="spellStart"/>
+      <w:r>
+        <w:t>kiwijének</w:t>
+      </w:r>
+      <w:proofErr w:type="spellEnd"/>
+      <w:r>
+        <w:t xml:space="preserve"> aktuális súlya</w:t>
       </w:r>
     </w:p>
     <w:p>
@@ -2286,26 +3284,46 @@
           <w:numId w:val="1"/>
         </w:numPr>
       </w:pPr>
-      <w:r>
-        <w:t>get metódusok az adattagokhoz</w:t>
-      </w:r>
-    </w:p>
-    <w:p>
-      <w:pPr>
-        <w:pStyle w:val="Listaszerbekezds"/>
-        <w:numPr>
-          <w:ilvl w:val="2"/>
-          <w:numId w:val="1"/>
-        </w:numPr>
-      </w:pPr>
-      <w:r>
-        <w:t>setYourKiwisWeight(yourKiwisWe</w:t>
+      <w:proofErr w:type="spellStart"/>
+      <w:r>
+        <w:t>get</w:t>
+      </w:r>
+      <w:proofErr w:type="spellEnd"/>
+      <w:r>
+        <w:t xml:space="preserve"> metódusok az adattagokhoz</w:t>
+      </w:r>
+    </w:p>
+    <w:p>
+      <w:pPr>
+        <w:pStyle w:val="Listaszerbekezds"/>
+        <w:numPr>
+          <w:ilvl w:val="2"/>
+          <w:numId w:val="1"/>
+        </w:numPr>
+      </w:pPr>
+      <w:proofErr w:type="spellStart"/>
+      <w:proofErr w:type="gramStart"/>
+      <w:r>
+        <w:t>setYourKiwisWeight</w:t>
+      </w:r>
+      <w:proofErr w:type="spellEnd"/>
+      <w:r>
+        <w:t>(</w:t>
+      </w:r>
+      <w:proofErr w:type="spellStart"/>
+      <w:proofErr w:type="gramEnd"/>
+      <w:r>
+        <w:t>yourKiwisWe</w:t>
       </w:r>
       <w:r>
         <w:t>ig</w:t>
       </w:r>
       <w:r>
-        <w:t>ht: int)</w:t>
+        <w:t>ht</w:t>
+      </w:r>
+      <w:proofErr w:type="spellEnd"/>
+      <w:r>
+        <w:t>: int)</w:t>
       </w:r>
     </w:p>
     <w:p>
@@ -2316,20 +3334,30 @@
           <w:numId w:val="1"/>
         </w:numPr>
       </w:pPr>
-      <w:r>
-        <w:t>KiwiCoin osztály</w:t>
-      </w:r>
-    </w:p>
-    <w:p>
-      <w:pPr>
-        <w:pStyle w:val="Listaszerbekezds"/>
-        <w:numPr>
-          <w:ilvl w:val="1"/>
-          <w:numId w:val="1"/>
-        </w:numPr>
-      </w:pPr>
-      <w:r>
-        <w:t>Játékbeli pénz, amelynek mennyiségét befolyásolja az ételvásárlás, a minijáték</w:t>
+      <w:proofErr w:type="spellStart"/>
+      <w:r>
+        <w:t>KiwiCoin</w:t>
+      </w:r>
+      <w:proofErr w:type="spellEnd"/>
+      <w:r>
+        <w:t xml:space="preserve"> osztály</w:t>
+      </w:r>
+    </w:p>
+    <w:p>
+      <w:pPr>
+        <w:pStyle w:val="Listaszerbekezds"/>
+        <w:numPr>
+          <w:ilvl w:val="1"/>
+          <w:numId w:val="1"/>
+        </w:numPr>
+      </w:pPr>
+      <w:proofErr w:type="spellStart"/>
+      <w:r>
+        <w:t>Játékbeli</w:t>
+      </w:r>
+      <w:proofErr w:type="spellEnd"/>
+      <w:r>
+        <w:t xml:space="preserve"> pénz, amelynek mennyiségét befolyásolja az ételvásárlás, a minijáték</w:t>
       </w:r>
     </w:p>
     <w:p>
@@ -2353,7 +3381,15 @@
         </w:numPr>
       </w:pPr>
       <w:r>
-        <w:t>-amount: A pénz mennyisége</w:t>
+        <w:t>-</w:t>
+      </w:r>
+      <w:proofErr w:type="spellStart"/>
+      <w:r>
+        <w:t>amount</w:t>
+      </w:r>
+      <w:proofErr w:type="spellEnd"/>
+      <w:r>
+        <w:t>: A pénz mennyisége</w:t>
       </w:r>
     </w:p>
     <w:p>
@@ -2377,8 +3413,15 @@
         </w:numPr>
       </w:pPr>
       <w:r>
-        <w:t>minden mezőhöz getter,setter</w:t>
-      </w:r>
+        <w:t xml:space="preserve">minden mezőhöz </w:t>
+      </w:r>
+      <w:proofErr w:type="spellStart"/>
+      <w:proofErr w:type="gramStart"/>
+      <w:r>
+        <w:t>getter,setter</w:t>
+      </w:r>
+      <w:proofErr w:type="spellEnd"/>
+      <w:proofErr w:type="gramEnd"/>
     </w:p>
     <w:p>
       <w:pPr>
@@ -2401,19 +3444,50 @@
         </w:numPr>
       </w:pPr>
       <w:r>
-        <w:t>+KiwiCoin()</w:t>
-      </w:r>
-    </w:p>
-    <w:p>
-      <w:pPr>
-        <w:pStyle w:val="Listaszerbekezds"/>
-        <w:numPr>
-          <w:ilvl w:val="2"/>
-          <w:numId w:val="1"/>
-        </w:numPr>
-      </w:pPr>
-      <w:r>
-        <w:t>+KiwiCoin(amount: int)</w:t>
+        <w:t>+</w:t>
+      </w:r>
+      <w:proofErr w:type="spellStart"/>
+      <w:proofErr w:type="gramStart"/>
+      <w:r>
+        <w:t>KiwiCoin</w:t>
+      </w:r>
+      <w:proofErr w:type="spellEnd"/>
+      <w:r>
+        <w:t>(</w:t>
+      </w:r>
+      <w:proofErr w:type="gramEnd"/>
+      <w:r>
+        <w:t>)</w:t>
+      </w:r>
+    </w:p>
+    <w:p>
+      <w:pPr>
+        <w:pStyle w:val="Listaszerbekezds"/>
+        <w:numPr>
+          <w:ilvl w:val="2"/>
+          <w:numId w:val="1"/>
+        </w:numPr>
+      </w:pPr>
+      <w:r>
+        <w:t>+</w:t>
+      </w:r>
+      <w:proofErr w:type="spellStart"/>
+      <w:proofErr w:type="gramStart"/>
+      <w:r>
+        <w:t>KiwiCoin</w:t>
+      </w:r>
+      <w:proofErr w:type="spellEnd"/>
+      <w:r>
+        <w:t>(</w:t>
+      </w:r>
+      <w:proofErr w:type="spellStart"/>
+      <w:proofErr w:type="gramEnd"/>
+      <w:r>
+        <w:t>amount</w:t>
+      </w:r>
+      <w:proofErr w:type="spellEnd"/>
+      <w:r>
+        <w:t>: int)</w:t>
       </w:r>
     </w:p>
     <w:p>
@@ -2424,20 +3498,33 @@
           <w:numId w:val="1"/>
         </w:numPr>
       </w:pPr>
-      <w:r>
-        <w:t>MiniGame osztály</w:t>
-      </w:r>
-    </w:p>
-    <w:p>
-      <w:pPr>
-        <w:pStyle w:val="Listaszerbekezds"/>
-        <w:numPr>
-          <w:ilvl w:val="1"/>
-          <w:numId w:val="1"/>
-        </w:numPr>
-      </w:pPr>
-      <w:r>
-        <w:t>A számkitalálós játékot reprezentálja</w:t>
+      <w:proofErr w:type="spellStart"/>
+      <w:r>
+        <w:t>MiniGame</w:t>
+      </w:r>
+      <w:proofErr w:type="spellEnd"/>
+      <w:r>
+        <w:t xml:space="preserve"> osztály</w:t>
+      </w:r>
+    </w:p>
+    <w:p>
+      <w:pPr>
+        <w:pStyle w:val="Listaszerbekezds"/>
+        <w:numPr>
+          <w:ilvl w:val="1"/>
+          <w:numId w:val="1"/>
+        </w:numPr>
+      </w:pPr>
+      <w:r>
+        <w:t xml:space="preserve">A </w:t>
+      </w:r>
+      <w:proofErr w:type="spellStart"/>
+      <w:r>
+        <w:t>számkitalálós</w:t>
+      </w:r>
+      <w:proofErr w:type="spellEnd"/>
+      <w:r>
+        <w:t xml:space="preserve"> játékot reprezentálja</w:t>
       </w:r>
     </w:p>
     <w:p>
@@ -2461,7 +3548,15 @@
         </w:numPr>
       </w:pPr>
       <w:r>
-        <w:t>-tipps: A különböző játékosoktól beérkezett tippek listája</w:t>
+        <w:t>-</w:t>
+      </w:r>
+      <w:proofErr w:type="spellStart"/>
+      <w:r>
+        <w:t>tipps</w:t>
+      </w:r>
+      <w:proofErr w:type="spellEnd"/>
+      <w:r>
+        <w:t>: A különböző játékosoktól beérkezett tippek listája</w:t>
       </w:r>
     </w:p>
     <w:p>
@@ -2484,8 +3579,13 @@
           <w:numId w:val="1"/>
         </w:numPr>
       </w:pPr>
-      <w:r>
-        <w:t>get-set metódusok</w:t>
+      <w:proofErr w:type="spellStart"/>
+      <w:r>
+        <w:t>get-set</w:t>
+      </w:r>
+      <w:proofErr w:type="spellEnd"/>
+      <w:r>
+        <w:t xml:space="preserve"> metódusok</w:t>
       </w:r>
     </w:p>
     <w:p>
@@ -2508,20 +3608,35 @@
           <w:numId w:val="1"/>
         </w:numPr>
       </w:pPr>
-      <w:r>
-        <w:t>Minigame()</w:t>
-      </w:r>
-    </w:p>
-    <w:p>
-      <w:pPr>
-        <w:pStyle w:val="Listaszerbekezds"/>
-        <w:numPr>
-          <w:ilvl w:val="2"/>
-          <w:numId w:val="1"/>
-        </w:numPr>
-      </w:pPr>
-      <w:r>
-        <w:t>Minigame(ts:List&lt;Tipp&gt;)</w:t>
+      <w:proofErr w:type="gramStart"/>
+      <w:r>
+        <w:t>Minigame(</w:t>
+      </w:r>
+      <w:proofErr w:type="gramEnd"/>
+      <w:r>
+        <w:t>)</w:t>
+      </w:r>
+    </w:p>
+    <w:p>
+      <w:pPr>
+        <w:pStyle w:val="Listaszerbekezds"/>
+        <w:numPr>
+          <w:ilvl w:val="2"/>
+          <w:numId w:val="1"/>
+        </w:numPr>
+      </w:pPr>
+      <w:r>
+        <w:t>Minigame(</w:t>
+      </w:r>
+      <w:proofErr w:type="spellStart"/>
+      <w:proofErr w:type="gramStart"/>
+      <w:r>
+        <w:t>ts:List</w:t>
+      </w:r>
+      <w:proofErr w:type="spellEnd"/>
+      <w:proofErr w:type="gramEnd"/>
+      <w:r>
+        <w:t>&lt;Tipp&gt;)</w:t>
       </w:r>
     </w:p>
     <w:p>
@@ -2532,8 +3647,13 @@
           <w:numId w:val="1"/>
         </w:numPr>
       </w:pPr>
-      <w:r>
-        <w:t>Outcome osztály</w:t>
+      <w:proofErr w:type="spellStart"/>
+      <w:r>
+        <w:t>Outcome</w:t>
+      </w:r>
+      <w:proofErr w:type="spellEnd"/>
+      <w:r>
+        <w:t xml:space="preserve"> osztály</w:t>
       </w:r>
     </w:p>
     <w:p>
@@ -2569,7 +3689,15 @@
         </w:numPr>
       </w:pPr>
       <w:r>
-        <w:t>-winners: A minijáték nyertesei</w:t>
+        <w:t>-</w:t>
+      </w:r>
+      <w:proofErr w:type="spellStart"/>
+      <w:r>
+        <w:t>winners</w:t>
+      </w:r>
+      <w:proofErr w:type="spellEnd"/>
+      <w:r>
+        <w:t>: A minijáték nyertesei</w:t>
       </w:r>
     </w:p>
     <w:p>
@@ -2592,8 +3720,13 @@
           <w:numId w:val="1"/>
         </w:numPr>
       </w:pPr>
-      <w:r>
-        <w:t>get-set metódusok</w:t>
+      <w:proofErr w:type="spellStart"/>
+      <w:r>
+        <w:t>get-set</w:t>
+      </w:r>
+      <w:proofErr w:type="spellEnd"/>
+      <w:r>
+        <w:t xml:space="preserve"> metódusok</w:t>
       </w:r>
     </w:p>
     <w:p>
@@ -2617,19 +3750,50 @@
         </w:numPr>
       </w:pPr>
       <w:r>
-        <w:t>+Outcome()</w:t>
-      </w:r>
-    </w:p>
-    <w:p>
-      <w:pPr>
-        <w:pStyle w:val="Listaszerbekezds"/>
-        <w:numPr>
-          <w:ilvl w:val="2"/>
-          <w:numId w:val="1"/>
-        </w:numPr>
-      </w:pPr>
-      <w:r>
-        <w:t>+Outcome(ws:List&lt;Tipp&gt;)</w:t>
+        <w:t>+</w:t>
+      </w:r>
+      <w:proofErr w:type="spellStart"/>
+      <w:proofErr w:type="gramStart"/>
+      <w:r>
+        <w:t>Outcome</w:t>
+      </w:r>
+      <w:proofErr w:type="spellEnd"/>
+      <w:r>
+        <w:t>(</w:t>
+      </w:r>
+      <w:proofErr w:type="gramEnd"/>
+      <w:r>
+        <w:t>)</w:t>
+      </w:r>
+    </w:p>
+    <w:p>
+      <w:pPr>
+        <w:pStyle w:val="Listaszerbekezds"/>
+        <w:numPr>
+          <w:ilvl w:val="2"/>
+          <w:numId w:val="1"/>
+        </w:numPr>
+      </w:pPr>
+      <w:r>
+        <w:t>+</w:t>
+      </w:r>
+      <w:proofErr w:type="spellStart"/>
+      <w:r>
+        <w:t>Outcome</w:t>
+      </w:r>
+      <w:proofErr w:type="spellEnd"/>
+      <w:r>
+        <w:t>(</w:t>
+      </w:r>
+      <w:proofErr w:type="spellStart"/>
+      <w:proofErr w:type="gramStart"/>
+      <w:r>
+        <w:t>ws:List</w:t>
+      </w:r>
+      <w:proofErr w:type="spellEnd"/>
+      <w:proofErr w:type="gramEnd"/>
+      <w:r>
+        <w:t>&lt;Tipp&gt;)</w:t>
       </w:r>
     </w:p>
     <w:p>
@@ -2653,7 +3817,15 @@
         </w:numPr>
       </w:pPr>
       <w:r>
-        <w:t>Egy játékostól beérkező tipp, amelyet a MiniGame osztály tárol el</w:t>
+        <w:t xml:space="preserve">Egy játékostól beérkező tipp, amelyet a </w:t>
+      </w:r>
+      <w:proofErr w:type="spellStart"/>
+      <w:r>
+        <w:t>MiniGame</w:t>
+      </w:r>
+      <w:proofErr w:type="spellEnd"/>
+      <w:r>
+        <w:t xml:space="preserve"> osztály tárol el</w:t>
       </w:r>
     </w:p>
     <w:p>
@@ -2679,15 +3851,22 @@
       <w:r>
         <w:t>-</w:t>
       </w:r>
+      <w:proofErr w:type="spellStart"/>
       <w:r>
         <w:t>userId</w:t>
       </w:r>
+      <w:proofErr w:type="spellEnd"/>
       <w:r>
         <w:t>: A játékos</w:t>
       </w:r>
       <w:r>
-        <w:t xml:space="preserve"> azonosítója</w:t>
-      </w:r>
+        <w:t xml:space="preserve"> </w:t>
+      </w:r>
+      <w:proofErr w:type="gramStart"/>
+      <w:r>
+        <w:t>azonosítója</w:t>
+      </w:r>
+      <w:proofErr w:type="gramEnd"/>
       <w:r>
         <w:t xml:space="preserve"> akitől a tipp érkezett</w:t>
       </w:r>
@@ -2701,7 +3880,35 @@
         </w:numPr>
       </w:pPr>
       <w:r>
-        <w:t>-tippedNumber: A tippelt szám</w:t>
+        <w:t>-</w:t>
+      </w:r>
+      <w:proofErr w:type="spellStart"/>
+      <w:r>
+        <w:t>tippedNumber</w:t>
+      </w:r>
+      <w:proofErr w:type="spellEnd"/>
+      <w:r>
+        <w:t>: A tippelt szám</w:t>
+      </w:r>
+    </w:p>
+    <w:p>
+      <w:pPr>
+        <w:pStyle w:val="Listaszerbekezds"/>
+        <w:numPr>
+          <w:ilvl w:val="2"/>
+          <w:numId w:val="1"/>
+        </w:numPr>
+      </w:pPr>
+      <w:r>
+        <w:t>-</w:t>
+      </w:r>
+      <w:proofErr w:type="spellStart"/>
+      <w:r>
+        <w:t>gameDate</w:t>
+      </w:r>
+      <w:proofErr w:type="spellEnd"/>
+      <w:r>
+        <w:t>: a játék dátuma</w:t>
       </w:r>
     </w:p>
     <w:p>
@@ -2724,8 +3931,13 @@
           <w:numId w:val="1"/>
         </w:numPr>
       </w:pPr>
-      <w:r>
-        <w:t>get-set metódusok</w:t>
+      <w:proofErr w:type="spellStart"/>
+      <w:r>
+        <w:t>get-set</w:t>
+      </w:r>
+      <w:proofErr w:type="spellEnd"/>
+      <w:r>
+        <w:t xml:space="preserve"> metódusok</w:t>
       </w:r>
     </w:p>
     <w:p>
@@ -2749,19 +3961,40 @@
         </w:numPr>
       </w:pPr>
       <w:r>
-        <w:t>+Tipp()</w:t>
-      </w:r>
-    </w:p>
-    <w:p>
-      <w:pPr>
-        <w:pStyle w:val="Listaszerbekezds"/>
-        <w:numPr>
-          <w:ilvl w:val="2"/>
-          <w:numId w:val="1"/>
-        </w:numPr>
-      </w:pPr>
-      <w:r>
-        <w:t>+Tipp(uid:int,tn: int)</w:t>
+        <w:t>+</w:t>
+      </w:r>
+      <w:proofErr w:type="gramStart"/>
+      <w:r>
+        <w:t>Tipp(</w:t>
+      </w:r>
+      <w:proofErr w:type="gramEnd"/>
+      <w:r>
+        <w:t>)</w:t>
+      </w:r>
+    </w:p>
+    <w:p>
+      <w:pPr>
+        <w:pStyle w:val="Listaszerbekezds"/>
+        <w:numPr>
+          <w:ilvl w:val="2"/>
+          <w:numId w:val="1"/>
+        </w:numPr>
+      </w:pPr>
+      <w:r>
+        <w:t>+</w:t>
+      </w:r>
+      <w:proofErr w:type="gramStart"/>
+      <w:r>
+        <w:t>Tipp(</w:t>
+      </w:r>
+      <w:proofErr w:type="spellStart"/>
+      <w:proofErr w:type="gramEnd"/>
+      <w:r>
+        <w:t>uid:int,tn</w:t>
+      </w:r>
+      <w:proofErr w:type="spellEnd"/>
+      <w:r>
+        <w:t>: int)</w:t>
       </w:r>
     </w:p>
     <w:p>
@@ -2786,10 +4019,10 @@
           <w:noProof/>
         </w:rPr>
         <w:drawing>
-          <wp:inline distT="0" distB="0" distL="0" distR="0" wp14:anchorId="4B4DC931" wp14:editId="36044CBB">
+          <wp:inline distT="0" distB="0" distL="0" distR="0" wp14:anchorId="6B5E82F7" wp14:editId="70781DD7">
             <wp:extent cx="2743200" cy="2457450"/>
             <wp:effectExtent l="0" t="0" r="0" b="0"/>
-            <wp:docPr id="4" name="Kép 4" descr="A képen szöveg látható&#10;&#10;Automatikusan generált leírás"/>
+            <wp:docPr id="9" name="Kép 9"/>
             <wp:cNvGraphicFramePr>
               <a:graphicFrameLocks xmlns:a="http://schemas.openxmlformats.org/drawingml/2006/main" noChangeAspect="1"/>
             </wp:cNvGraphicFramePr>
@@ -2797,7 +4030,7 @@
               <a:graphicData uri="http://schemas.openxmlformats.org/drawingml/2006/picture">
                 <pic:pic xmlns:pic="http://schemas.openxmlformats.org/drawingml/2006/picture">
                   <pic:nvPicPr>
-                    <pic:cNvPr id="4" name="Kép 4" descr="A képen szöveg látható&#10;&#10;Automatikusan generált leírás"/>
+                    <pic:cNvPr id="9" name="Kép 9"/>
                     <pic:cNvPicPr/>
                   </pic:nvPicPr>
                   <pic:blipFill>
@@ -2832,10 +4065,10 @@
           <w:noProof/>
         </w:rPr>
         <w:drawing>
-          <wp:inline distT="0" distB="0" distL="0" distR="0" wp14:anchorId="7DD2D34E" wp14:editId="14E975CF">
+          <wp:inline distT="0" distB="0" distL="0" distR="0" wp14:anchorId="1CA2C195" wp14:editId="1101CC49">
             <wp:extent cx="2457450" cy="2238375"/>
-            <wp:effectExtent l="0" t="0" r="0" b="0"/>
-            <wp:docPr id="5" name="Kép 5" descr="A képen szöveg látható&#10;&#10;Automatikusan generált leírás"/>
+            <wp:effectExtent l="0" t="0" r="0" b="9525"/>
+            <wp:docPr id="10" name="Kép 10" descr="A képen szöveg látható&#10;&#10;Automatikusan generált leírás"/>
             <wp:cNvGraphicFramePr>
               <a:graphicFrameLocks xmlns:a="http://schemas.openxmlformats.org/drawingml/2006/main" noChangeAspect="1"/>
             </wp:cNvGraphicFramePr>
@@ -2843,7 +4076,7 @@
               <a:graphicData uri="http://schemas.openxmlformats.org/drawingml/2006/picture">
                 <pic:pic xmlns:pic="http://schemas.openxmlformats.org/drawingml/2006/picture">
                   <pic:nvPicPr>
-                    <pic:cNvPr id="5" name="Kép 5" descr="A képen szöveg látható&#10;&#10;Automatikusan generált leírás"/>
+                    <pic:cNvPr id="10" name="Kép 10" descr="A képen szöveg látható&#10;&#10;Automatikusan generált leírás"/>
                     <pic:cNvPicPr/>
                   </pic:nvPicPr>
                   <pic:blipFill>
@@ -2878,10 +4111,10 @@
           <w:noProof/>
         </w:rPr>
         <w:drawing>
-          <wp:inline distT="0" distB="0" distL="0" distR="0" wp14:anchorId="037DDA7F" wp14:editId="070AA784">
+          <wp:inline distT="0" distB="0" distL="0" distR="0" wp14:anchorId="12798647" wp14:editId="0D06D547">
             <wp:extent cx="2657475" cy="2828925"/>
-            <wp:effectExtent l="0" t="0" r="9525" b="0"/>
-            <wp:docPr id="6" name="Kép 6" descr="A képen szöveg látható&#10;&#10;Automatikusan generált leírás"/>
+            <wp:effectExtent l="0" t="0" r="9525" b="9525"/>
+            <wp:docPr id="11" name="Kép 11" descr="A képen szöveg látható&#10;&#10;Automatikusan generált leírás"/>
             <wp:cNvGraphicFramePr>
               <a:graphicFrameLocks xmlns:a="http://schemas.openxmlformats.org/drawingml/2006/main" noChangeAspect="1"/>
             </wp:cNvGraphicFramePr>
@@ -2889,7 +4122,7 @@
               <a:graphicData uri="http://schemas.openxmlformats.org/drawingml/2006/picture">
                 <pic:pic xmlns:pic="http://schemas.openxmlformats.org/drawingml/2006/picture">
                   <pic:nvPicPr>
-                    <pic:cNvPr id="6" name="Kép 6" descr="A képen szöveg látható&#10;&#10;Automatikusan generált leírás"/>
+                    <pic:cNvPr id="11" name="Kép 11" descr="A képen szöveg látható&#10;&#10;Automatikusan generált leírás"/>
                     <pic:cNvPicPr/>
                   </pic:nvPicPr>
                   <pic:blipFill>
@@ -2924,10 +4157,10 @@
           <w:noProof/>
         </w:rPr>
         <w:drawing>
-          <wp:inline distT="0" distB="0" distL="0" distR="0" wp14:anchorId="7CD07F7E" wp14:editId="603C15A3">
+          <wp:inline distT="0" distB="0" distL="0" distR="0" wp14:anchorId="089E2B74" wp14:editId="5A30C694">
             <wp:extent cx="2324100" cy="2752725"/>
-            <wp:effectExtent l="0" t="0" r="0" b="0"/>
-            <wp:docPr id="7" name="Kép 7" descr="A képen szöveg látható&#10;&#10;Automatikusan generált leírás"/>
+            <wp:effectExtent l="0" t="0" r="0" b="9525"/>
+            <wp:docPr id="12" name="Kép 12" descr="A képen szöveg látható&#10;&#10;Automatikusan generált leírás"/>
             <wp:cNvGraphicFramePr>
               <a:graphicFrameLocks xmlns:a="http://schemas.openxmlformats.org/drawingml/2006/main" noChangeAspect="1"/>
             </wp:cNvGraphicFramePr>
@@ -2935,7 +4168,7 @@
               <a:graphicData uri="http://schemas.openxmlformats.org/drawingml/2006/picture">
                 <pic:pic xmlns:pic="http://schemas.openxmlformats.org/drawingml/2006/picture">
                   <pic:nvPicPr>
-                    <pic:cNvPr id="7" name="Kép 7" descr="A képen szöveg látható&#10;&#10;Automatikusan generált leírás"/>
+                    <pic:cNvPr id="12" name="Kép 12" descr="A képen szöveg látható&#10;&#10;Automatikusan generált leírás"/>
                     <pic:cNvPicPr/>
                   </pic:nvPicPr>
                   <pic:blipFill>
@@ -2970,10 +4203,10 @@
           <w:noProof/>
         </w:rPr>
         <w:drawing>
-          <wp:inline distT="0" distB="0" distL="0" distR="0" wp14:anchorId="211D8B6F" wp14:editId="3DBF404E">
+          <wp:inline distT="0" distB="0" distL="0" distR="0" wp14:anchorId="502409D8" wp14:editId="53988F43">
             <wp:extent cx="1885950" cy="1304925"/>
-            <wp:effectExtent l="0" t="0" r="0" b="0"/>
-            <wp:docPr id="8" name="Kép 8" descr="A képen szöveg látható&#10;&#10;Automatikusan generált leírás"/>
+            <wp:effectExtent l="0" t="0" r="0" b="9525"/>
+            <wp:docPr id="13" name="Kép 13" descr="A képen szöveg látható&#10;&#10;Automatikusan generált leírás"/>
             <wp:cNvGraphicFramePr>
               <a:graphicFrameLocks xmlns:a="http://schemas.openxmlformats.org/drawingml/2006/main" noChangeAspect="1"/>
             </wp:cNvGraphicFramePr>
@@ -2981,7 +4214,7 @@
               <a:graphicData uri="http://schemas.openxmlformats.org/drawingml/2006/picture">
                 <pic:pic xmlns:pic="http://schemas.openxmlformats.org/drawingml/2006/picture">
                   <pic:nvPicPr>
-                    <pic:cNvPr id="8" name="Kép 8" descr="A képen szöveg látható&#10;&#10;Automatikusan generált leírás"/>
+                    <pic:cNvPr id="13" name="Kép 13" descr="A képen szöveg látható&#10;&#10;Automatikusan generált leírás"/>
                     <pic:cNvPicPr/>
                   </pic:nvPicPr>
                   <pic:blipFill>
@@ -3020,6 +4253,7 @@
         </w:rPr>
       </w:pPr>
       <w:bookmarkStart w:id="6" w:name="_Toc118656904"/>
+      <w:proofErr w:type="spellStart"/>
       <w:r>
         <w:rPr>
           <w:rStyle w:val="Cmsor2Char"/>
@@ -3057,6 +4291,7 @@
         </w:rPr>
         <w:t>ia</w:t>
       </w:r>
+      <w:proofErr w:type="spellEnd"/>
       <w:r>
         <w:rPr>
           <w:rStyle w:val="Cmsor2Char"/>
@@ -3073,13 +4308,15 @@
       </w:r>
       <w:r>
         <w:rPr>
+          <w:b/>
+          <w:bCs/>
           <w:noProof/>
         </w:rPr>
         <w:drawing>
-          <wp:inline distT="0" distB="0" distL="0" distR="0" wp14:anchorId="35E3AEB2" wp14:editId="5AE2607D">
+          <wp:inline distT="0" distB="0" distL="0" distR="0" wp14:anchorId="62364CEF" wp14:editId="4F4EE518">
             <wp:extent cx="5760720" cy="3816350"/>
             <wp:effectExtent l="0" t="0" r="0" b="0"/>
-            <wp:docPr id="1" name="Kép 1" descr="A képen szöveg látható&#10;&#10;Automatikusan generált leírás"/>
+            <wp:docPr id="14" name="Kép 14" descr="A képen szöveg látható&#10;&#10;Automatikusan generált leírás"/>
             <wp:cNvGraphicFramePr>
               <a:graphicFrameLocks xmlns:a="http://schemas.openxmlformats.org/drawingml/2006/main" noChangeAspect="1"/>
             </wp:cNvGraphicFramePr>
@@ -3087,7 +4324,7 @@
               <a:graphicData uri="http://schemas.openxmlformats.org/drawingml/2006/picture">
                 <pic:pic xmlns:pic="http://schemas.openxmlformats.org/drawingml/2006/picture">
                   <pic:nvPicPr>
-                    <pic:cNvPr id="1" name="Kép 1" descr="A képen szöveg látható&#10;&#10;Automatikusan generált leírás"/>
+                    <pic:cNvPr id="14" name="Kép 14" descr="A képen szöveg látható&#10;&#10;Automatikusan generált leírás"/>
                     <pic:cNvPicPr/>
                   </pic:nvPicPr>
                   <pic:blipFill>
@@ -3126,12 +4363,14 @@
           <w:numId w:val="2"/>
         </w:numPr>
       </w:pPr>
+      <w:proofErr w:type="spellStart"/>
       <w:r>
         <w:t>Creditential</w:t>
       </w:r>
       <w:r>
         <w:t>Repository</w:t>
       </w:r>
+      <w:proofErr w:type="spellEnd"/>
     </w:p>
     <w:p>
       <w:pPr>
@@ -3151,7 +4390,15 @@
         <w:t xml:space="preserve"> adatait tároljuk</w:t>
       </w:r>
       <w:r>
-        <w:t xml:space="preserve"> (és az egy adminét):</w:t>
+        <w:t xml:space="preserve"> (és az egy </w:t>
+      </w:r>
+      <w:proofErr w:type="spellStart"/>
+      <w:r>
+        <w:t>adminét</w:t>
+      </w:r>
+      <w:proofErr w:type="spellEnd"/>
+      <w:r>
+        <w:t>):</w:t>
       </w:r>
     </w:p>
     <w:p>
@@ -3162,8 +4409,13 @@
           <w:numId w:val="2"/>
         </w:numPr>
       </w:pPr>
-      <w:r>
-        <w:t>userId: int</w:t>
+      <w:proofErr w:type="spellStart"/>
+      <w:r>
+        <w:t>userId</w:t>
+      </w:r>
+      <w:proofErr w:type="spellEnd"/>
+      <w:r>
+        <w:t>: int</w:t>
       </w:r>
     </w:p>
     <w:p>
@@ -3174,9 +4426,19 @@
           <w:numId w:val="2"/>
         </w:numPr>
       </w:pPr>
-      <w:r>
-        <w:t>name: String</w:t>
-      </w:r>
+      <w:proofErr w:type="spellStart"/>
+      <w:r>
+        <w:t>name</w:t>
+      </w:r>
+      <w:proofErr w:type="spellEnd"/>
+      <w:r>
+        <w:t xml:space="preserve">: </w:t>
+      </w:r>
+      <w:proofErr w:type="spellStart"/>
+      <w:r>
+        <w:t>String</w:t>
+      </w:r>
+      <w:proofErr w:type="spellEnd"/>
     </w:p>
     <w:p>
       <w:pPr>
@@ -3186,9 +4448,19 @@
           <w:numId w:val="2"/>
         </w:numPr>
       </w:pPr>
-      <w:r>
-        <w:t>password: String</w:t>
-      </w:r>
+      <w:proofErr w:type="spellStart"/>
+      <w:r>
+        <w:t>password</w:t>
+      </w:r>
+      <w:proofErr w:type="spellEnd"/>
+      <w:r>
+        <w:t xml:space="preserve">: </w:t>
+      </w:r>
+      <w:proofErr w:type="spellStart"/>
+      <w:r>
+        <w:t>String</w:t>
+      </w:r>
+      <w:proofErr w:type="spellEnd"/>
     </w:p>
     <w:p>
       <w:pPr>
@@ -3210,8 +4482,18 @@
           <w:numId w:val="2"/>
         </w:numPr>
       </w:pPr>
-      <w:r>
-        <w:t>getPlayerByName()</w:t>
+      <w:proofErr w:type="spellStart"/>
+      <w:proofErr w:type="gramStart"/>
+      <w:r>
+        <w:t>getPlayerByName</w:t>
+      </w:r>
+      <w:proofErr w:type="spellEnd"/>
+      <w:r>
+        <w:t>(</w:t>
+      </w:r>
+      <w:proofErr w:type="gramEnd"/>
+      <w:r>
+        <w:t>)</w:t>
       </w:r>
     </w:p>
     <w:p>
@@ -3224,9 +4506,11 @@
         </w:numPr>
         <w:ind w:left="714" w:hanging="357"/>
       </w:pPr>
+      <w:proofErr w:type="spellStart"/>
       <w:r>
         <w:t>PlayerRepositry</w:t>
       </w:r>
+      <w:proofErr w:type="spellEnd"/>
     </w:p>
     <w:p>
       <w:pPr>
@@ -3250,8 +4534,45 @@
           <w:numId w:val="2"/>
         </w:numPr>
       </w:pPr>
-      <w:r>
-        <w:t>kiwi: Kiwi (one to one kapcsolat)</w:t>
+      <w:proofErr w:type="spellStart"/>
+      <w:r>
+        <w:t>kiwi</w:t>
+      </w:r>
+      <w:proofErr w:type="spellEnd"/>
+      <w:r>
+        <w:t xml:space="preserve">: </w:t>
+      </w:r>
+      <w:proofErr w:type="spellStart"/>
+      <w:r>
+        <w:t>Kiwi</w:t>
+      </w:r>
+      <w:proofErr w:type="spellEnd"/>
+      <w:r>
+        <w:t xml:space="preserve"> (</w:t>
+      </w:r>
+      <w:proofErr w:type="spellStart"/>
+      <w:r>
+        <w:t>one</w:t>
+      </w:r>
+      <w:proofErr w:type="spellEnd"/>
+      <w:r>
+        <w:t xml:space="preserve"> </w:t>
+      </w:r>
+      <w:proofErr w:type="spellStart"/>
+      <w:r>
+        <w:t>to</w:t>
+      </w:r>
+      <w:proofErr w:type="spellEnd"/>
+      <w:r>
+        <w:t xml:space="preserve"> </w:t>
+      </w:r>
+      <w:proofErr w:type="spellStart"/>
+      <w:r>
+        <w:t>one</w:t>
+      </w:r>
+      <w:proofErr w:type="spellEnd"/>
+      <w:r>
+        <w:t xml:space="preserve"> kapcsolat)</w:t>
       </w:r>
     </w:p>
     <w:p>
@@ -3263,9 +4584,19 @@
           <w:numId w:val="2"/>
         </w:numPr>
       </w:pPr>
-      <w:r>
-        <w:t>money: KiwiCoin</w:t>
-      </w:r>
+      <w:proofErr w:type="spellStart"/>
+      <w:r>
+        <w:t>money</w:t>
+      </w:r>
+      <w:proofErr w:type="spellEnd"/>
+      <w:r>
+        <w:t xml:space="preserve">: </w:t>
+      </w:r>
+      <w:proofErr w:type="spellStart"/>
+      <w:r>
+        <w:t>KiwiCoin</w:t>
+      </w:r>
+      <w:proofErr w:type="spellEnd"/>
     </w:p>
     <w:p>
       <w:pPr>
@@ -3276,8 +4607,13 @@
         </w:numPr>
       </w:pPr>
       <w:r>
-        <w:t>email: String</w:t>
-      </w:r>
+        <w:t xml:space="preserve">email: </w:t>
+      </w:r>
+      <w:proofErr w:type="spellStart"/>
+      <w:r>
+        <w:t>String</w:t>
+      </w:r>
+      <w:proofErr w:type="spellEnd"/>
     </w:p>
     <w:p>
       <w:pPr>
@@ -3299,8 +4635,18 @@
           <w:numId w:val="2"/>
         </w:numPr>
       </w:pPr>
-      <w:r>
-        <w:t>getPlayerByName()</w:t>
+      <w:proofErr w:type="spellStart"/>
+      <w:proofErr w:type="gramStart"/>
+      <w:r>
+        <w:t>getPlayerByName</w:t>
+      </w:r>
+      <w:proofErr w:type="spellEnd"/>
+      <w:r>
+        <w:t>(</w:t>
+      </w:r>
+      <w:proofErr w:type="gramEnd"/>
+      <w:r>
+        <w:t>)</w:t>
       </w:r>
     </w:p>
     <w:p>
@@ -3312,8 +4658,18 @@
           <w:numId w:val="2"/>
         </w:numPr>
       </w:pPr>
-      <w:r>
-        <w:t>getPlayerById()</w:t>
+      <w:proofErr w:type="spellStart"/>
+      <w:proofErr w:type="gramStart"/>
+      <w:r>
+        <w:t>getPlayerById</w:t>
+      </w:r>
+      <w:proofErr w:type="spellEnd"/>
+      <w:r>
+        <w:t>(</w:t>
+      </w:r>
+      <w:proofErr w:type="gramEnd"/>
+      <w:r>
+        <w:t>)</w:t>
       </w:r>
     </w:p>
     <w:p>
@@ -3326,9 +4682,11 @@
         </w:numPr>
         <w:ind w:left="714" w:hanging="357"/>
       </w:pPr>
+      <w:proofErr w:type="spellStart"/>
       <w:r>
         <w:t>KiwiRepository</w:t>
       </w:r>
+      <w:proofErr w:type="spellEnd"/>
       <w:r>
         <w:tab/>
       </w:r>
@@ -3353,8 +4711,13 @@
           <w:numId w:val="2"/>
         </w:numPr>
       </w:pPr>
-      <w:r>
-        <w:t>kiwiId: int</w:t>
+      <w:proofErr w:type="spellStart"/>
+      <w:r>
+        <w:t>kiwiId</w:t>
+      </w:r>
+      <w:proofErr w:type="spellEnd"/>
+      <w:r>
+        <w:t>: int</w:t>
       </w:r>
     </w:p>
     <w:p>
@@ -3365,9 +4728,19 @@
           <w:numId w:val="2"/>
         </w:numPr>
       </w:pPr>
-      <w:r>
-        <w:t>name: String</w:t>
-      </w:r>
+      <w:proofErr w:type="spellStart"/>
+      <w:r>
+        <w:t>name</w:t>
+      </w:r>
+      <w:proofErr w:type="spellEnd"/>
+      <w:r>
+        <w:t xml:space="preserve">: </w:t>
+      </w:r>
+      <w:proofErr w:type="spellStart"/>
+      <w:r>
+        <w:t>String</w:t>
+      </w:r>
+      <w:proofErr w:type="spellEnd"/>
     </w:p>
     <w:p>
       <w:pPr>
@@ -3377,9 +4750,19 @@
           <w:numId w:val="2"/>
         </w:numPr>
       </w:pPr>
-      <w:r>
-        <w:t>alive: bool</w:t>
-      </w:r>
+      <w:proofErr w:type="spellStart"/>
+      <w:r>
+        <w:t>alive</w:t>
+      </w:r>
+      <w:proofErr w:type="spellEnd"/>
+      <w:r>
+        <w:t xml:space="preserve">: </w:t>
+      </w:r>
+      <w:proofErr w:type="spellStart"/>
+      <w:r>
+        <w:t>bool</w:t>
+      </w:r>
+      <w:proofErr w:type="spellEnd"/>
     </w:p>
     <w:p>
       <w:pPr>
@@ -3402,8 +4785,13 @@
         </w:numPr>
       </w:pPr>
       <w:r>
-        <w:t>species: KiwiSpecies</w:t>
-      </w:r>
+        <w:t xml:space="preserve">species: </w:t>
+      </w:r>
+      <w:proofErr w:type="spellStart"/>
+      <w:r>
+        <w:t>KiwiSpecies</w:t>
+      </w:r>
+      <w:proofErr w:type="spellEnd"/>
     </w:p>
     <w:p>
       <w:pPr>
@@ -3413,9 +4801,19 @@
           <w:numId w:val="2"/>
         </w:numPr>
       </w:pPr>
-      <w:r>
-        <w:t>weight: Weight</w:t>
-      </w:r>
+      <w:proofErr w:type="spellStart"/>
+      <w:r>
+        <w:t>weight</w:t>
+      </w:r>
+      <w:proofErr w:type="spellEnd"/>
+      <w:r>
+        <w:t xml:space="preserve">: </w:t>
+      </w:r>
+      <w:proofErr w:type="spellStart"/>
+      <w:r>
+        <w:t>Weight</w:t>
+      </w:r>
+      <w:proofErr w:type="spellEnd"/>
     </w:p>
     <w:p>
       <w:pPr>
@@ -3425,9 +4823,19 @@
           <w:numId w:val="2"/>
         </w:numPr>
       </w:pPr>
-      <w:r>
-        <w:t>mood: Mood</w:t>
-      </w:r>
+      <w:proofErr w:type="spellStart"/>
+      <w:r>
+        <w:t>mood</w:t>
+      </w:r>
+      <w:proofErr w:type="spellEnd"/>
+      <w:r>
+        <w:t xml:space="preserve">: </w:t>
+      </w:r>
+      <w:proofErr w:type="spellStart"/>
+      <w:r>
+        <w:t>Mood</w:t>
+      </w:r>
+      <w:proofErr w:type="spellEnd"/>
     </w:p>
     <w:p>
       <w:pPr>
@@ -3437,9 +4845,19 @@
           <w:numId w:val="2"/>
         </w:numPr>
       </w:pPr>
-      <w:r>
-        <w:t>birthDate: Date</w:t>
-      </w:r>
+      <w:proofErr w:type="spellStart"/>
+      <w:r>
+        <w:t>birthDate</w:t>
+      </w:r>
+      <w:proofErr w:type="spellEnd"/>
+      <w:r>
+        <w:t xml:space="preserve">: </w:t>
+      </w:r>
+      <w:proofErr w:type="spellStart"/>
+      <w:r>
+        <w:t>Date</w:t>
+      </w:r>
+      <w:proofErr w:type="spellEnd"/>
     </w:p>
     <w:p>
       <w:pPr>
@@ -3449,10 +4867,20 @@
           <w:numId w:val="2"/>
         </w:numPr>
       </w:pPr>
+      <w:proofErr w:type="spellStart"/>
       <w:r>
         <w:lastRenderedPageBreak/>
-        <w:t>learnedTricks: LearnedTricks</w:t>
-      </w:r>
+        <w:t>learnedTricks</w:t>
+      </w:r>
+      <w:proofErr w:type="spellEnd"/>
+      <w:r>
+        <w:t xml:space="preserve">: </w:t>
+      </w:r>
+      <w:proofErr w:type="spellStart"/>
+      <w:r>
+        <w:t>LearnedTricks</w:t>
+      </w:r>
+      <w:proofErr w:type="spellEnd"/>
     </w:p>
     <w:p>
       <w:pPr>
@@ -3474,8 +4902,18 @@
           <w:numId w:val="2"/>
         </w:numPr>
       </w:pPr>
-      <w:r>
-        <w:t>getKiwiById()</w:t>
+      <w:proofErr w:type="spellStart"/>
+      <w:proofErr w:type="gramStart"/>
+      <w:r>
+        <w:t>getKiwiById</w:t>
+      </w:r>
+      <w:proofErr w:type="spellEnd"/>
+      <w:r>
+        <w:t>(</w:t>
+      </w:r>
+      <w:proofErr w:type="gramEnd"/>
+      <w:r>
+        <w:t>)</w:t>
       </w:r>
     </w:p>
     <w:p>
@@ -3486,9 +4924,11 @@
           <w:numId w:val="2"/>
         </w:numPr>
       </w:pPr>
+      <w:proofErr w:type="spellStart"/>
       <w:r>
         <w:t>TricksRepository</w:t>
       </w:r>
+      <w:proofErr w:type="spellEnd"/>
     </w:p>
     <w:p>
       <w:pPr>
@@ -3499,7 +4939,15 @@
         </w:numPr>
       </w:pPr>
       <w:r>
-        <w:t>ez a repository tárolja a játékban elérhető trükköket, amiket a kivi megtanulhat</w:t>
+        <w:t xml:space="preserve">ez a </w:t>
+      </w:r>
+      <w:proofErr w:type="spellStart"/>
+      <w:r>
+        <w:t>repository</w:t>
+      </w:r>
+      <w:proofErr w:type="spellEnd"/>
+      <w:r>
+        <w:t xml:space="preserve"> tárolja a játékban elérhető trükköket, amiket a kivi megtanulhat</w:t>
       </w:r>
     </w:p>
     <w:p>
@@ -3523,7 +4971,23 @@
         </w:numPr>
       </w:pPr>
       <w:r>
-        <w:t>-name: String;</w:t>
+        <w:t>-</w:t>
+      </w:r>
+      <w:proofErr w:type="spellStart"/>
+      <w:r>
+        <w:t>name</w:t>
+      </w:r>
+      <w:proofErr w:type="spellEnd"/>
+      <w:r>
+        <w:t xml:space="preserve">: </w:t>
+      </w:r>
+      <w:proofErr w:type="spellStart"/>
+      <w:r>
+        <w:t>String</w:t>
+      </w:r>
+      <w:proofErr w:type="spellEnd"/>
+      <w:r>
+        <w:t>;</w:t>
       </w:r>
       <w:r>
         <w:t xml:space="preserve"> a trükk neve,</w:t>
@@ -3532,8 +4996,21 @@
         <w:t xml:space="preserve"> ez egyedi</w:t>
       </w:r>
       <w:r>
-        <w:t>, primary key</w:t>
-      </w:r>
+        <w:t xml:space="preserve">, </w:t>
+      </w:r>
+      <w:proofErr w:type="spellStart"/>
+      <w:r>
+        <w:t>primary</w:t>
+      </w:r>
+      <w:proofErr w:type="spellEnd"/>
+      <w:r>
+        <w:t xml:space="preserve"> </w:t>
+      </w:r>
+      <w:proofErr w:type="spellStart"/>
+      <w:r>
+        <w:t>key</w:t>
+      </w:r>
+      <w:proofErr w:type="spellEnd"/>
     </w:p>
     <w:p>
       <w:pPr>
@@ -3544,7 +5021,15 @@
         </w:numPr>
       </w:pPr>
       <w:r>
-        <w:t xml:space="preserve">-luctures: int </w:t>
+        <w:t>-</w:t>
+      </w:r>
+      <w:proofErr w:type="spellStart"/>
+      <w:r>
+        <w:t>luctures</w:t>
+      </w:r>
+      <w:proofErr w:type="spellEnd"/>
+      <w:r>
+        <w:t xml:space="preserve">: int </w:t>
       </w:r>
       <w:r>
         <w:tab/>
@@ -3572,7 +5057,20 @@
         </w:numPr>
       </w:pPr>
       <w:r>
-        <w:t>+getTricksByName()</w:t>
+        <w:t>+</w:t>
+      </w:r>
+      <w:proofErr w:type="spellStart"/>
+      <w:proofErr w:type="gramStart"/>
+      <w:r>
+        <w:t>getTricksByName</w:t>
+      </w:r>
+      <w:proofErr w:type="spellEnd"/>
+      <w:r>
+        <w:t>(</w:t>
+      </w:r>
+      <w:proofErr w:type="gramEnd"/>
+      <w:r>
+        <w:t>)</w:t>
       </w:r>
     </w:p>
     <w:p>
@@ -3583,9 +5081,11 @@
           <w:numId w:val="2"/>
         </w:numPr>
       </w:pPr>
+      <w:proofErr w:type="spellStart"/>
       <w:r>
         <w:t>LearnedTricksRepository</w:t>
       </w:r>
+      <w:proofErr w:type="spellEnd"/>
     </w:p>
     <w:p>
       <w:pPr>
@@ -3607,8 +5107,13 @@
           <w:numId w:val="2"/>
         </w:numPr>
       </w:pPr>
-      <w:r>
-        <w:t xml:space="preserve">kiwiId: int </w:t>
+      <w:proofErr w:type="spellStart"/>
+      <w:r>
+        <w:t>kiwiId</w:t>
+      </w:r>
+      <w:proofErr w:type="spellEnd"/>
+      <w:r>
+        <w:t xml:space="preserve">: int </w:t>
       </w:r>
     </w:p>
     <w:p>
@@ -3619,9 +5124,19 @@
           <w:numId w:val="2"/>
         </w:numPr>
       </w:pPr>
-      <w:r>
-        <w:t>trickName: String</w:t>
-      </w:r>
+      <w:proofErr w:type="spellStart"/>
+      <w:r>
+        <w:t>trickName</w:t>
+      </w:r>
+      <w:proofErr w:type="spellEnd"/>
+      <w:r>
+        <w:t xml:space="preserve">: </w:t>
+      </w:r>
+      <w:proofErr w:type="spellStart"/>
+      <w:r>
+        <w:t>String</w:t>
+      </w:r>
+      <w:proofErr w:type="spellEnd"/>
     </w:p>
     <w:p>
       <w:pPr>
@@ -3631,8 +5146,13 @@
           <w:numId w:val="2"/>
         </w:numPr>
       </w:pPr>
-      <w:r>
-        <w:t>learnedLecutres: int</w:t>
+      <w:proofErr w:type="spellStart"/>
+      <w:r>
+        <w:t>learnedLecutres</w:t>
+      </w:r>
+      <w:proofErr w:type="spellEnd"/>
+      <w:r>
+        <w:t>: int</w:t>
       </w:r>
     </w:p>
     <w:p>
@@ -3659,8 +5179,18 @@
           <w:bCs/>
         </w:rPr>
       </w:pPr>
-      <w:r>
-        <w:t>getLearnedTricksByKiwiId()</w:t>
+      <w:proofErr w:type="spellStart"/>
+      <w:proofErr w:type="gramStart"/>
+      <w:r>
+        <w:t>getLearnedTricksByKiwiId</w:t>
+      </w:r>
+      <w:proofErr w:type="spellEnd"/>
+      <w:r>
+        <w:t>(</w:t>
+      </w:r>
+      <w:proofErr w:type="gramEnd"/>
+      <w:r>
+        <w:t>)</w:t>
       </w:r>
     </w:p>
     <w:p>
@@ -3675,9 +5205,11 @@
           <w:bCs/>
         </w:rPr>
       </w:pPr>
+      <w:proofErr w:type="spellStart"/>
       <w:r>
         <w:t>MinigameRepository</w:t>
       </w:r>
+      <w:proofErr w:type="spellEnd"/>
     </w:p>
     <w:p>
       <w:pPr>
@@ -3701,8 +5233,13 @@
         <w:t xml:space="preserve"> mini játék, amivel a játékos pénzt tud szerezni,</w:t>
       </w:r>
       <w:r>
-        <w:t xml:space="preserve"> a játék lényege, hogy tippelni kell egy számot és ha szerencséje van az illetőnek, akkor nyerhet pénzt és ezeket a tippeket kell eltárolnia a reponak</w:t>
-      </w:r>
+        <w:t xml:space="preserve"> a játék lényege, hogy tippelni kell egy számot és ha szerencséje van az illetőnek, akkor nyerhet pénzt és ezeket a tippeket kell eltárolnia a </w:t>
+      </w:r>
+      <w:proofErr w:type="spellStart"/>
+      <w:r>
+        <w:t>reponak</w:t>
+      </w:r>
+      <w:proofErr w:type="spellEnd"/>
     </w:p>
     <w:p>
       <w:pPr>
@@ -3716,8 +5253,13 @@
           <w:bCs/>
         </w:rPr>
       </w:pPr>
-      <w:r>
-        <w:t>tipps: Tipp-ek gyűjteménye</w:t>
+      <w:proofErr w:type="spellStart"/>
+      <w:r>
+        <w:t>tipps</w:t>
+      </w:r>
+      <w:proofErr w:type="spellEnd"/>
+      <w:r>
+        <w:t>: Tipp-ek gyűjteménye</w:t>
       </w:r>
     </w:p>
     <w:p>
@@ -3732,8 +5274,21 @@
           <w:bCs/>
         </w:rPr>
       </w:pPr>
-      <w:r>
-        <w:t>gameDate: Date -&gt; ez alapján lesz szűrve, hogy melyik napi játék</w:t>
+      <w:proofErr w:type="spellStart"/>
+      <w:r>
+        <w:t>gameDate</w:t>
+      </w:r>
+      <w:proofErr w:type="spellEnd"/>
+      <w:r>
+        <w:t xml:space="preserve">: </w:t>
+      </w:r>
+      <w:proofErr w:type="spellStart"/>
+      <w:r>
+        <w:t>Date</w:t>
+      </w:r>
+      <w:proofErr w:type="spellEnd"/>
+      <w:r>
+        <w:t xml:space="preserve"> -&gt; ez alapján lesz szűrve, hogy melyik napi játék</w:t>
       </w:r>
     </w:p>
     <w:p>
@@ -3764,279 +5319,300 @@
           <w:bCs/>
         </w:rPr>
       </w:pPr>
-      <w:r>
-        <w:t>getTippsByGameDate()</w:t>
+      <w:proofErr w:type="spellStart"/>
+      <w:proofErr w:type="gramStart"/>
+      <w:r>
+        <w:t>getTippsByGameDate</w:t>
+      </w:r>
+      <w:proofErr w:type="spellEnd"/>
+      <w:r>
+        <w:t>(</w:t>
+      </w:r>
+      <w:proofErr w:type="gramEnd"/>
+      <w:r>
+        <w:t>)</w:t>
       </w:r>
     </w:p>
     <w:p>
       <w:pPr>
         <w:pStyle w:val="Cmsor2"/>
+        <w:keepLines w:val="0"/>
+        <w:pageBreakBefore/>
       </w:pPr>
       <w:bookmarkStart w:id="7" w:name="_Ref118656523"/>
       <w:bookmarkStart w:id="8" w:name="_Toc118656905"/>
-      <w:r>
-        <w:t>View réteg:</w:t>
+      <w:proofErr w:type="spellStart"/>
+      <w:r>
+        <w:lastRenderedPageBreak/>
+        <w:t>View</w:t>
+      </w:r>
+      <w:proofErr w:type="spellEnd"/>
+      <w:r>
+        <w:t xml:space="preserve"> réteg:</w:t>
       </w:r>
       <w:bookmarkEnd w:id="7"/>
       <w:bookmarkEnd w:id="8"/>
     </w:p>
-    <w:p>
-      <w:pPr>
-        <w:pStyle w:val="Listaszerbekezds"/>
-        <w:numPr>
-          <w:ilvl w:val="0"/>
-          <w:numId w:val="3"/>
-        </w:numPr>
-        <w:rPr>
-          <w:b/>
-          <w:bCs/>
-        </w:rPr>
-      </w:pPr>
-      <w:r>
-        <w:rPr>
-          <w:b/>
-          <w:bCs/>
-        </w:rPr>
-        <w:t>az oldalak amiket a felhasználó látni fog:</w:t>
-      </w:r>
-    </w:p>
-    <w:p>
-      <w:pPr>
-        <w:pStyle w:val="Listaszerbekezds"/>
-        <w:numPr>
-          <w:ilvl w:val="1"/>
-          <w:numId w:val="3"/>
-        </w:numPr>
-        <w:rPr>
-          <w:b/>
-          <w:bCs/>
-        </w:rPr>
-      </w:pPr>
-      <w:r>
-        <w:rPr>
-          <w:b/>
-          <w:bCs/>
-        </w:rPr>
-        <w:t>login</w:t>
-      </w:r>
-    </w:p>
-    <w:p>
-      <w:pPr>
-        <w:pStyle w:val="Listaszerbekezds"/>
-        <w:numPr>
-          <w:ilvl w:val="1"/>
-          <w:numId w:val="3"/>
-        </w:numPr>
-        <w:rPr>
-          <w:b/>
-          <w:bCs/>
-        </w:rPr>
-      </w:pPr>
-      <w:r>
-        <w:rPr>
-          <w:b/>
-          <w:bCs/>
-        </w:rPr>
-        <w:t>regisztráció</w:t>
-      </w:r>
-    </w:p>
-    <w:p>
-      <w:pPr>
-        <w:pStyle w:val="Listaszerbekezds"/>
-        <w:numPr>
-          <w:ilvl w:val="1"/>
-          <w:numId w:val="3"/>
-        </w:numPr>
-        <w:rPr>
-          <w:b/>
-          <w:bCs/>
-        </w:rPr>
-      </w:pPr>
-      <w:r>
-        <w:rPr>
-          <w:b/>
-          <w:bCs/>
-        </w:rPr>
-        <w:t>kivi adatlap/kezdőlap</w:t>
-      </w:r>
-    </w:p>
-    <w:p>
-      <w:pPr>
-        <w:pStyle w:val="Listaszerbekezds"/>
-        <w:numPr>
-          <w:ilvl w:val="2"/>
-          <w:numId w:val="3"/>
-        </w:numPr>
-        <w:rPr>
-          <w:b/>
-          <w:bCs/>
-        </w:rPr>
-      </w:pPr>
-      <w:r>
-        <w:rPr>
-          <w:b/>
-          <w:bCs/>
-        </w:rPr>
-        <w:t>etetés</w:t>
-      </w:r>
-    </w:p>
-    <w:p>
-      <w:pPr>
-        <w:pStyle w:val="Listaszerbekezds"/>
-        <w:numPr>
-          <w:ilvl w:val="2"/>
-          <w:numId w:val="3"/>
-        </w:numPr>
-        <w:rPr>
-          <w:b/>
-          <w:bCs/>
-        </w:rPr>
-      </w:pPr>
-      <w:r>
-        <w:rPr>
-          <w:b/>
-          <w:bCs/>
-        </w:rPr>
-        <w:t>tanítás</w:t>
-      </w:r>
-    </w:p>
-    <w:p>
-      <w:pPr>
-        <w:pStyle w:val="Listaszerbekezds"/>
-        <w:numPr>
-          <w:ilvl w:val="1"/>
-          <w:numId w:val="3"/>
-        </w:numPr>
-        <w:rPr>
-          <w:b/>
-          <w:bCs/>
-        </w:rPr>
-      </w:pPr>
-      <w:r>
-        <w:rPr>
-          <w:b/>
-          <w:bCs/>
-        </w:rPr>
-        <w:t>felhasználói adatok módosítása</w:t>
-      </w:r>
-    </w:p>
-    <w:p>
-      <w:pPr>
-        <w:pStyle w:val="Listaszerbekezds"/>
-        <w:numPr>
-          <w:ilvl w:val="1"/>
-          <w:numId w:val="3"/>
-        </w:numPr>
-        <w:rPr>
-          <w:b/>
-          <w:bCs/>
-        </w:rPr>
-      </w:pPr>
-      <w:r>
-        <w:rPr>
-          <w:b/>
-          <w:bCs/>
-        </w:rPr>
-        <w:t>minigame</w:t>
-      </w:r>
-    </w:p>
-    <w:p>
-      <w:pPr>
-        <w:pStyle w:val="Listaszerbekezds"/>
-        <w:numPr>
-          <w:ilvl w:val="1"/>
-          <w:numId w:val="3"/>
-        </w:numPr>
-        <w:rPr>
-          <w:b/>
-          <w:bCs/>
-        </w:rPr>
-      </w:pPr>
-      <w:r>
-        <w:rPr>
-          <w:b/>
-          <w:bCs/>
-        </w:rPr>
-        <w:t>admin</w:t>
-      </w:r>
-    </w:p>
-    <w:p>
-      <w:pPr>
-        <w:pStyle w:val="Listaszerbekezds"/>
-        <w:numPr>
-          <w:ilvl w:val="2"/>
-          <w:numId w:val="3"/>
-        </w:numPr>
-        <w:rPr>
-          <w:b/>
-          <w:bCs/>
-        </w:rPr>
-      </w:pPr>
-      <w:r>
-        <w:rPr>
-          <w:b/>
-          <w:bCs/>
-        </w:rPr>
-        <w:t>trükk crud</w:t>
-      </w:r>
-    </w:p>
-    <w:p>
-      <w:pPr>
-        <w:pStyle w:val="Listaszerbekezds"/>
-        <w:numPr>
-          <w:ilvl w:val="2"/>
-          <w:numId w:val="3"/>
-        </w:numPr>
-        <w:rPr>
-          <w:b/>
-          <w:bCs/>
-        </w:rPr>
-      </w:pPr>
-      <w:r>
-        <w:rPr>
-          <w:b/>
-          <w:bCs/>
-        </w:rPr>
-        <w:t>játékos adatinak módosítása</w:t>
-      </w:r>
-    </w:p>
+    <w:tbl>
+      <w:tblPr>
+        <w:tblStyle w:val="Rcsostblzat"/>
+        <w:tblW w:w="0" w:type="auto"/>
+        <w:tblLook w:val="04A0" w:firstRow="1" w:lastRow="0" w:firstColumn="1" w:lastColumn="0" w:noHBand="0" w:noVBand="1"/>
+      </w:tblPr>
+      <w:tblGrid>
+        <w:gridCol w:w="4531"/>
+        <w:gridCol w:w="4531"/>
+      </w:tblGrid>
+      <w:tr>
+        <w:tc>
+          <w:tcPr>
+            <w:tcW w:w="9062" w:type="dxa"/>
+            <w:gridSpan w:val="2"/>
+          </w:tcPr>
+          <w:p>
+            <w:r>
+              <w:t>Oldalak, amiket bárki láthat bejelentkezés előtt:</w:t>
+            </w:r>
+          </w:p>
+        </w:tc>
+      </w:tr>
+      <w:tr>
+        <w:tc>
+          <w:tcPr>
+            <w:tcW w:w="4531" w:type="dxa"/>
+          </w:tcPr>
+          <w:p>
+            <w:pPr>
+              <w:keepNext/>
+            </w:pPr>
+            <w:r>
+              <w:rPr>
+                <w:noProof/>
+              </w:rPr>
+              <w:drawing>
+                <wp:inline distT="0" distB="0" distL="0" distR="0" wp14:anchorId="509BA72F" wp14:editId="7E698D36">
+                  <wp:extent cx="2879725" cy="3336925"/>
+                  <wp:effectExtent l="0" t="0" r="0" b="0"/>
+                  <wp:docPr id="19" name="Kép 19"/>
+                  <wp:cNvGraphicFramePr>
+                    <a:graphicFrameLocks xmlns:a="http://schemas.openxmlformats.org/drawingml/2006/main" noChangeAspect="1"/>
+                  </wp:cNvGraphicFramePr>
+                  <a:graphic xmlns:a="http://schemas.openxmlformats.org/drawingml/2006/main">
+                    <a:graphicData uri="http://schemas.openxmlformats.org/drawingml/2006/picture">
+                      <pic:pic xmlns:pic="http://schemas.openxmlformats.org/drawingml/2006/picture">
+                        <pic:nvPicPr>
+                          <pic:cNvPr id="19" name="Kép 19"/>
+                          <pic:cNvPicPr/>
+                        </pic:nvPicPr>
+                        <pic:blipFill>
+                          <a:blip r:embed="rId15" cstate="print">
+                            <a:extLst>
+                              <a:ext uri="{28A0092B-C50C-407E-A947-70E740481C1C}">
+                                <a14:useLocalDpi xmlns:a14="http://schemas.microsoft.com/office/drawing/2010/main" val="0"/>
+                              </a:ext>
+                            </a:extLst>
+                          </a:blip>
+                          <a:stretch>
+                            <a:fillRect/>
+                          </a:stretch>
+                        </pic:blipFill>
+                        <pic:spPr>
+                          <a:xfrm>
+                            <a:off x="0" y="0"/>
+                            <a:ext cx="2879725" cy="3336925"/>
+                          </a:xfrm>
+                          <a:prstGeom prst="rect">
+                            <a:avLst/>
+                          </a:prstGeom>
+                        </pic:spPr>
+                      </pic:pic>
+                    </a:graphicData>
+                  </a:graphic>
+                </wp:inline>
+              </w:drawing>
+            </w:r>
+          </w:p>
+          <w:p>
+            <w:pPr>
+              <w:pStyle w:val="Kpalrs"/>
+              <w:jc w:val="center"/>
+            </w:pPr>
+            <w:fldSimple w:instr=" SEQ ábra \* ARABIC ">
+              <w:r>
+                <w:rPr>
+                  <w:noProof/>
+                </w:rPr>
+                <w:t>1</w:t>
+              </w:r>
+            </w:fldSimple>
+            <w:r>
+              <w:t>. ábra Bejelentkező oldal</w:t>
+            </w:r>
+          </w:p>
+        </w:tc>
+        <w:tc>
+          <w:tcPr>
+            <w:tcW w:w="4531" w:type="dxa"/>
+          </w:tcPr>
+          <w:p>
+            <w:pPr>
+              <w:keepNext/>
+            </w:pPr>
+            <w:r>
+              <w:rPr>
+                <w:noProof/>
+              </w:rPr>
+              <w:drawing>
+                <wp:inline distT="0" distB="0" distL="0" distR="0" wp14:anchorId="24D85D2B" wp14:editId="1B7AEF99">
+                  <wp:extent cx="2879725" cy="3347720"/>
+                  <wp:effectExtent l="0" t="0" r="0" b="5080"/>
+                  <wp:docPr id="20" name="Kép 20"/>
+                  <wp:cNvGraphicFramePr>
+                    <a:graphicFrameLocks xmlns:a="http://schemas.openxmlformats.org/drawingml/2006/main" noChangeAspect="1"/>
+                  </wp:cNvGraphicFramePr>
+                  <a:graphic xmlns:a="http://schemas.openxmlformats.org/drawingml/2006/main">
+                    <a:graphicData uri="http://schemas.openxmlformats.org/drawingml/2006/picture">
+                      <pic:pic xmlns:pic="http://schemas.openxmlformats.org/drawingml/2006/picture">
+                        <pic:nvPicPr>
+                          <pic:cNvPr id="20" name="Kép 20"/>
+                          <pic:cNvPicPr/>
+                        </pic:nvPicPr>
+                        <pic:blipFill>
+                          <a:blip r:embed="rId16" cstate="print">
+                            <a:extLst>
+                              <a:ext uri="{28A0092B-C50C-407E-A947-70E740481C1C}">
+                                <a14:useLocalDpi xmlns:a14="http://schemas.microsoft.com/office/drawing/2010/main" val="0"/>
+                              </a:ext>
+                            </a:extLst>
+                          </a:blip>
+                          <a:stretch>
+                            <a:fillRect/>
+                          </a:stretch>
+                        </pic:blipFill>
+                        <pic:spPr>
+                          <a:xfrm>
+                            <a:off x="0" y="0"/>
+                            <a:ext cx="2879725" cy="3347720"/>
+                          </a:xfrm>
+                          <a:prstGeom prst="rect">
+                            <a:avLst/>
+                          </a:prstGeom>
+                        </pic:spPr>
+                      </pic:pic>
+                    </a:graphicData>
+                  </a:graphic>
+                </wp:inline>
+              </w:drawing>
+            </w:r>
+          </w:p>
+          <w:p>
+            <w:pPr>
+              <w:pStyle w:val="Kpalrs"/>
+              <w:jc w:val="center"/>
+            </w:pPr>
+            <w:fldSimple w:instr=" SEQ ábra \* ARABIC ">
+              <w:r>
+                <w:rPr>
+                  <w:noProof/>
+                </w:rPr>
+                <w:t>2</w:t>
+              </w:r>
+            </w:fldSimple>
+            <w:r>
+              <w:t>. ábra Regisztrációs oldal</w:t>
+            </w:r>
+          </w:p>
+          <w:p/>
+        </w:tc>
+      </w:tr>
+    </w:tbl>
     <w:p/>
-    <w:p/>
-    <w:p>
-      <w:pPr>
-        <w:ind w:left="720"/>
-      </w:pPr>
-    </w:p>
-    <w:p>
-      <w:pPr>
-        <w:ind w:left="1800"/>
-      </w:pPr>
-    </w:p>
-    <w:p>
-      <w:pPr>
-        <w:ind w:left="708"/>
-      </w:pPr>
-    </w:p>
-    <w:p/>
-    <w:p>
-      <w:pPr>
-        <w:ind w:left="1416"/>
-      </w:pPr>
-    </w:p>
-    <w:p>
-      <w:pPr>
-        <w:pStyle w:val="Listaszerbekezds"/>
-        <w:ind w:left="1800"/>
-      </w:pPr>
-    </w:p>
-    <w:p>
-      <w:pPr>
-        <w:ind w:left="1416"/>
-      </w:pPr>
-    </w:p>
+    <w:tbl>
+      <w:tblPr>
+        <w:tblStyle w:val="Rcsostblzat"/>
+        <w:tblW w:w="0" w:type="auto"/>
+        <w:tblLook w:val="04A0" w:firstRow="1" w:lastRow="0" w:firstColumn="1" w:lastColumn="0" w:noHBand="0" w:noVBand="1"/>
+      </w:tblPr>
+      <w:tblGrid>
+        <w:gridCol w:w="9062"/>
+      </w:tblGrid>
+      <w:tr>
+        <w:trPr>
+          <w:cantSplit/>
+        </w:trPr>
+        <w:tc>
+          <w:tcPr>
+            <w:tcW w:w="9062" w:type="dxa"/>
+          </w:tcPr>
+          <w:p>
+            <w:r>
+              <w:t>Oldalak, amiket játékosok látnak:</w:t>
+            </w:r>
+          </w:p>
+        </w:tc>
+      </w:tr>
+      <w:tr>
+        <w:trPr>
+          <w:cantSplit/>
+        </w:trPr>
+        <w:tc>
+          <w:tcPr>
+            <w:tcW w:w="9062" w:type="dxa"/>
+          </w:tcPr>
+          <w:p>
+            <w:r>
+              <w:rPr>
+                <w:noProof/>
+              </w:rPr>
+              <w:drawing>
+                <wp:inline distT="0" distB="0" distL="0" distR="0" wp14:anchorId="36A32D81" wp14:editId="6BF130D1">
+                  <wp:extent cx="3718800" cy="3542400"/>
+                  <wp:effectExtent l="0" t="0" r="0" b="1270"/>
+                  <wp:docPr id="21" name="Kép 21"/>
+                  <wp:cNvGraphicFramePr>
+                    <a:graphicFrameLocks xmlns:a="http://schemas.openxmlformats.org/drawingml/2006/main" noChangeAspect="1"/>
+                  </wp:cNvGraphicFramePr>
+                  <a:graphic xmlns:a="http://schemas.openxmlformats.org/drawingml/2006/main">
+                    <a:graphicData uri="http://schemas.openxmlformats.org/drawingml/2006/picture">
+                      <pic:pic xmlns:pic="http://schemas.openxmlformats.org/drawingml/2006/picture">
+                        <pic:nvPicPr>
+                          <pic:cNvPr id="21" name="Kép 21"/>
+                          <pic:cNvPicPr/>
+                        </pic:nvPicPr>
+                        <pic:blipFill>
+                          <a:blip r:embed="rId17" cstate="print">
+                            <a:extLst>
+                              <a:ext uri="{28A0092B-C50C-407E-A947-70E740481C1C}">
+                                <a14:useLocalDpi xmlns:a14="http://schemas.microsoft.com/office/drawing/2010/main" val="0"/>
+                              </a:ext>
+                            </a:extLst>
+                          </a:blip>
+                          <a:stretch>
+                            <a:fillRect/>
+                          </a:stretch>
+                        </pic:blipFill>
+                        <pic:spPr>
+                          <a:xfrm>
+                            <a:off x="0" y="0"/>
+                            <a:ext cx="3718800" cy="3542400"/>
+                          </a:xfrm>
+                          <a:prstGeom prst="rect">
+                            <a:avLst/>
+                          </a:prstGeom>
+                        </pic:spPr>
+                      </pic:pic>
+                    </a:graphicData>
+                  </a:graphic>
+                </wp:inline>
+              </w:drawing>
+            </w:r>
+          </w:p>
+        </w:tc>
+      </w:tr>
+    </w:tbl>
     <w:p/>
     <w:sectPr>
-      <w:footerReference w:type="default" r:id="rId15"/>
+      <w:footerReference w:type="default" r:id="rId18"/>
       <w:pgSz w:w="11906" w:h="16838"/>
       <w:pgMar w:top="1417" w:right="1417" w:bottom="1417" w:left="1417" w:header="708" w:footer="708" w:gutter="0"/>
       <w:cols w:space="708"/>
@@ -4590,6 +6166,95 @@
       </w:rPr>
     </w:lvl>
   </w:abstractNum>
+  <w:abstractNum w:abstractNumId="4" w15:restartNumberingAfterBreak="0">
+    <w:nsid w:val="7CF754F1"/>
+    <w:multiLevelType w:val="hybridMultilevel"/>
+    <w:tmpl w:val="47063A18"/>
+    <w:lvl w:ilvl="0" w:tplc="040E000F">
+      <w:start w:val="1"/>
+      <w:numFmt w:val="decimal"/>
+      <w:lvlText w:val="%1."/>
+      <w:lvlJc w:val="left"/>
+      <w:pPr>
+        <w:ind w:left="720" w:hanging="360"/>
+      </w:pPr>
+      <w:rPr>
+        <w:rFonts w:hint="default"/>
+      </w:rPr>
+    </w:lvl>
+    <w:lvl w:ilvl="1" w:tplc="040E0019" w:tentative="1">
+      <w:start w:val="1"/>
+      <w:numFmt w:val="lowerLetter"/>
+      <w:lvlText w:val="%2."/>
+      <w:lvlJc w:val="left"/>
+      <w:pPr>
+        <w:ind w:left="1440" w:hanging="360"/>
+      </w:pPr>
+    </w:lvl>
+    <w:lvl w:ilvl="2" w:tplc="040E001B" w:tentative="1">
+      <w:start w:val="1"/>
+      <w:numFmt w:val="lowerRoman"/>
+      <w:lvlText w:val="%3."/>
+      <w:lvlJc w:val="right"/>
+      <w:pPr>
+        <w:ind w:left="2160" w:hanging="180"/>
+      </w:pPr>
+    </w:lvl>
+    <w:lvl w:ilvl="3" w:tplc="040E000F" w:tentative="1">
+      <w:start w:val="1"/>
+      <w:numFmt w:val="decimal"/>
+      <w:lvlText w:val="%4."/>
+      <w:lvlJc w:val="left"/>
+      <w:pPr>
+        <w:ind w:left="2880" w:hanging="360"/>
+      </w:pPr>
+    </w:lvl>
+    <w:lvl w:ilvl="4" w:tplc="040E0019" w:tentative="1">
+      <w:start w:val="1"/>
+      <w:numFmt w:val="lowerLetter"/>
+      <w:lvlText w:val="%5."/>
+      <w:lvlJc w:val="left"/>
+      <w:pPr>
+        <w:ind w:left="3600" w:hanging="360"/>
+      </w:pPr>
+    </w:lvl>
+    <w:lvl w:ilvl="5" w:tplc="040E001B" w:tentative="1">
+      <w:start w:val="1"/>
+      <w:numFmt w:val="lowerRoman"/>
+      <w:lvlText w:val="%6."/>
+      <w:lvlJc w:val="right"/>
+      <w:pPr>
+        <w:ind w:left="4320" w:hanging="180"/>
+      </w:pPr>
+    </w:lvl>
+    <w:lvl w:ilvl="6" w:tplc="040E000F" w:tentative="1">
+      <w:start w:val="1"/>
+      <w:numFmt w:val="decimal"/>
+      <w:lvlText w:val="%7."/>
+      <w:lvlJc w:val="left"/>
+      <w:pPr>
+        <w:ind w:left="5040" w:hanging="360"/>
+      </w:pPr>
+    </w:lvl>
+    <w:lvl w:ilvl="7" w:tplc="040E0019" w:tentative="1">
+      <w:start w:val="1"/>
+      <w:numFmt w:val="lowerLetter"/>
+      <w:lvlText w:val="%8."/>
+      <w:lvlJc w:val="left"/>
+      <w:pPr>
+        <w:ind w:left="5760" w:hanging="360"/>
+      </w:pPr>
+    </w:lvl>
+    <w:lvl w:ilvl="8" w:tplc="040E001B" w:tentative="1">
+      <w:start w:val="1"/>
+      <w:numFmt w:val="lowerRoman"/>
+      <w:lvlText w:val="%9."/>
+      <w:lvlJc w:val="right"/>
+      <w:pPr>
+        <w:ind w:left="6480" w:hanging="180"/>
+      </w:pPr>
+    </w:lvl>
+  </w:abstractNum>
   <w:num w:numId="1" w16cid:durableId="584732116">
     <w:abstractNumId w:val="3"/>
   </w:num>
@@ -4601,6 +6266,9 @@
   </w:num>
   <w:num w:numId="4" w16cid:durableId="975111649">
     <w:abstractNumId w:val="1"/>
+  </w:num>
+  <w:num w:numId="5" w16cid:durableId="952788969">
+    <w:abstractNumId w:val="4"/>
   </w:num>
 </w:numbering>
 </file>
@@ -5206,6 +6874,44 @@
       <w:u w:val="single"/>
     </w:rPr>
   </w:style>
+  <w:style w:type="paragraph" w:styleId="Kpalrs">
+    <w:name w:val="caption"/>
+    <w:basedOn w:val="Norml"/>
+    <w:next w:val="Norml"/>
+    <w:uiPriority w:val="35"/>
+    <w:unhideWhenUsed/>
+    <w:qFormat/>
+    <w:rsid w:val="00983590"/>
+    <w:pPr>
+      <w:spacing w:after="200" w:line="240" w:lineRule="auto"/>
+    </w:pPr>
+    <w:rPr>
+      <w:i/>
+      <w:iCs/>
+      <w:color w:val="44546A" w:themeColor="text2"/>
+      <w:sz w:val="18"/>
+      <w:szCs w:val="18"/>
+    </w:rPr>
+  </w:style>
+  <w:style w:type="table" w:styleId="Rcsostblzat">
+    <w:name w:val="Table Grid"/>
+    <w:basedOn w:val="Normltblzat"/>
+    <w:uiPriority w:val="39"/>
+    <w:rsid w:val="00A90407"/>
+    <w:pPr>
+      <w:spacing w:after="0" w:line="240" w:lineRule="auto"/>
+    </w:pPr>
+    <w:tblPr>
+      <w:tblBorders>
+        <w:top w:val="single" w:sz="4" w:space="0" w:color="auto"/>
+        <w:left w:val="single" w:sz="4" w:space="0" w:color="auto"/>
+        <w:bottom w:val="single" w:sz="4" w:space="0" w:color="auto"/>
+        <w:right w:val="single" w:sz="4" w:space="0" w:color="auto"/>
+        <w:insideH w:val="single" w:sz="4" w:space="0" w:color="auto"/>
+        <w:insideV w:val="single" w:sz="4" w:space="0" w:color="auto"/>
+      </w:tblBorders>
+    </w:tblPr>
+  </w:style>
 </w:styles>
 </file>
 

</xml_diff>